<commit_message>
comment added to reviewer_comments.doc
</commit_message>
<xml_diff>
--- a/output/papers/Cognition - Round 2/COGNITION_reviewer_comments.docx
+++ b/output/papers/Cognition - Round 2/COGNITION_reviewer_comments.docx
@@ -70,23 +70,7 @@
           <w:color w:val="A8D08D" w:themeColor="accent6" w:themeTint="99"/>
           <w:lang w:val="en-US"/>
         </w:rPr>
-        <w:t xml:space="preserve">We need to make clear that we developed the Ios in parallel while preparing the experiment. It took us about 1 year to implement and test all parts of the Ios (reported in more detail in the SI). Nobody had really deployed such </w:t>
-      </w:r>
-      <w:proofErr w:type="gramStart"/>
-      <w:r>
-        <w:rPr>
-          <w:color w:val="A8D08D" w:themeColor="accent6" w:themeTint="99"/>
-          <w:lang w:val="en-US"/>
-        </w:rPr>
-        <w:t>IOs, and</w:t>
-      </w:r>
-      <w:proofErr w:type="gramEnd"/>
-      <w:r>
-        <w:rPr>
-          <w:color w:val="A8D08D" w:themeColor="accent6" w:themeTint="99"/>
-          <w:lang w:val="en-US"/>
-        </w:rPr>
-        <w:t xml:space="preserve"> evaluated them through norming studies. (use this to clarify the novelty of this aspect).</w:t>
+        <w:t>We need to make clear that we developed the Ios in parallel while preparing the experiment. It took us about 1 year to implement and test all parts of the Ios (reported in more detail in the SI). Nobody had really deployed such IOs, and evaluated them through norming studies. (use this to clarify the novelty of this aspect).</w:t>
       </w:r>
     </w:p>
     <w:p>
@@ -520,23 +504,7 @@
           <w:color w:val="A8D08D" w:themeColor="accent6" w:themeTint="99"/>
           <w:lang w:val="en-US"/>
         </w:rPr>
-        <w:t xml:space="preserve"> This is also something raised by R2. We consider the present paradigm novel in the way that it combines features from existing paradigms, and number of rather subtle aspects that we believe to be important for particularly strong tests of the distributional learning framework (e.g., the way we moved towards the use of natural distributions of phonetic cues while still achieving a very high degree of control across conditions that allowed us to reduce the number of possible confounds). Admittedly though, each of these innovations is an incremental improvement. It is really the combination of the design, stimulus, and analysis approaches---including</w:t>
-      </w:r>
-      <w:proofErr w:type="gramStart"/>
-      <w:r>
-        <w:rPr>
-          <w:color w:val="A8D08D" w:themeColor="accent6" w:themeTint="99"/>
-          <w:lang w:val="en-US"/>
-        </w:rPr>
-        <w:t>, in particular, the</w:t>
-      </w:r>
-      <w:proofErr w:type="gramEnd"/>
-      <w:r>
-        <w:rPr>
-          <w:color w:val="A8D08D" w:themeColor="accent6" w:themeTint="99"/>
-          <w:lang w:val="en-US"/>
-        </w:rPr>
-        <w:t xml:space="preserve"> use of strong baselines from ideal observers and adaptor models---that we think is a noteworthy innovation.</w:t>
+        <w:t xml:space="preserve"> This is also something raised by R2. We consider the present paradigm novel in the way that it combines features from existing paradigms, and number of rather subtle aspects that we believe to be important for particularly strong tests of the distributional learning framework (e.g., the way we moved towards the use of natural distributions of phonetic cues while still achieving a very high degree of control across conditions that allowed us to reduce the number of possible confounds). Admittedly though, each of these innovations is an incremental improvement. It is really the combination of the design, stimulus, and analysis approaches---including, in particular, the use of strong baselines from ideal observers and adaptor models---that we think is a noteworthy innovation.</w:t>
       </w:r>
     </w:p>
     <w:p>
@@ -687,6 +655,7 @@
       </w:pPr>
       <w:commentRangeStart w:id="6"/>
       <w:commentRangeStart w:id="7"/>
+      <w:commentRangeStart w:id="8"/>
       <w:r>
         <w:t>Page 9: "we find little support for prediction (3 - learn to convergence)." It is odd to have the 3 in the parenthetical, no?. Should this be: we find little support for prediction 3 (learn to convergence). Also, on the subsequent pages - it is odd to have the number in the parenthetical.</w:t>
       </w:r>
@@ -703,6 +672,13 @@
           <w:rStyle w:val="CommentReference"/>
         </w:rPr>
         <w:commentReference w:id="7"/>
+      </w:r>
+      <w:commentRangeEnd w:id="8"/>
+      <w:r>
+        <w:rPr>
+          <w:rStyle w:val="CommentReference"/>
+        </w:rPr>
+        <w:commentReference w:id="8"/>
       </w:r>
     </w:p>
     <w:p>
@@ -714,7 +690,21 @@
         </w:numPr>
       </w:pPr>
       <w:r>
-        <w:t>Figure 6: the labels are overlapping in the 3 lower right corner panels - please fix</w:t>
+        <w:t xml:space="preserve">Figure 6: the labels are </w:t>
+      </w:r>
+      <w:commentRangeStart w:id="9"/>
+      <w:r>
+        <w:t>overlapping</w:t>
+      </w:r>
+      <w:commentRangeEnd w:id="9"/>
+      <w:r>
+        <w:rPr>
+          <w:rStyle w:val="CommentReference"/>
+        </w:rPr>
+        <w:commentReference w:id="9"/>
+      </w:r>
+      <w:r>
+        <w:t xml:space="preserve"> in the 3 lower right corner panels - please fix</w:t>
       </w:r>
     </w:p>
     <w:p/>
@@ -725,36 +715,20 @@
           <w:lang w:val="en-US"/>
         </w:rPr>
       </w:pPr>
-      <w:commentRangeStart w:id="8"/>
-      <w:r>
-        <w:rPr>
-          <w:color w:val="A8D08D" w:themeColor="accent6" w:themeTint="99"/>
-          <w:lang w:val="en-US"/>
-        </w:rPr>
-        <w:t xml:space="preserve">We fixed </w:t>
-      </w:r>
-      <w:proofErr w:type="gramStart"/>
-      <w:r>
-        <w:rPr>
-          <w:color w:val="A8D08D" w:themeColor="accent6" w:themeTint="99"/>
-          <w:lang w:val="en-US"/>
-        </w:rPr>
-        <w:t>all of</w:t>
-      </w:r>
-      <w:proofErr w:type="gramEnd"/>
-      <w:r>
-        <w:rPr>
-          <w:color w:val="A8D08D" w:themeColor="accent6" w:themeTint="99"/>
-          <w:lang w:val="en-US"/>
-        </w:rPr>
-        <w:t xml:space="preserve"> these points. Thank you for catching these mistakes!</w:t>
-      </w:r>
-      <w:commentRangeEnd w:id="8"/>
-      <w:r>
-        <w:rPr>
-          <w:rStyle w:val="CommentReference"/>
-        </w:rPr>
-        <w:commentReference w:id="8"/>
+      <w:commentRangeStart w:id="10"/>
+      <w:r>
+        <w:rPr>
+          <w:color w:val="A8D08D" w:themeColor="accent6" w:themeTint="99"/>
+          <w:lang w:val="en-US"/>
+        </w:rPr>
+        <w:t>We fixed all of these points. Thank you for catching these mistakes!</w:t>
+      </w:r>
+      <w:commentRangeEnd w:id="10"/>
+      <w:r>
+        <w:rPr>
+          <w:rStyle w:val="CommentReference"/>
+        </w:rPr>
+        <w:commentReference w:id="10"/>
       </w:r>
     </w:p>
     <w:p/>
@@ -801,16 +775,16 @@
       <w:r>
         <w:t>There is a great deal of thought-provoking material in this paper. The argument is complex but ultimately some valuable implications emerge. The analysis uses an appropriate analysis method (Bayesian mixed-effects psychometric models) and does so very thoroughly. There are however weaknesses with respect to the stimuli, the placement of the work in prior literature, and the n</w:t>
       </w:r>
-      <w:commentRangeStart w:id="9"/>
+      <w:commentRangeStart w:id="11"/>
       <w:r>
         <w:t>ovelty of the paradigm.</w:t>
       </w:r>
-      <w:commentRangeEnd w:id="9"/>
-      <w:r>
-        <w:rPr>
-          <w:rStyle w:val="CommentReference"/>
-        </w:rPr>
-        <w:commentReference w:id="9"/>
+      <w:commentRangeEnd w:id="11"/>
+      <w:r>
+        <w:rPr>
+          <w:rStyle w:val="CommentReference"/>
+        </w:rPr>
+        <w:commentReference w:id="11"/>
       </w:r>
     </w:p>
     <w:p/>
@@ -822,7 +796,7 @@
           <w:numId w:val="4"/>
         </w:numPr>
       </w:pPr>
-      <w:commentRangeStart w:id="10"/>
+      <w:commentRangeStart w:id="12"/>
       <w:r>
         <w:t xml:space="preserve">Stimuli. As I was reading the Methods section, I found myself looking for (and failing to find) </w:t>
       </w:r>
@@ -857,19 +831,19 @@
         </w:rPr>
         <w:t xml:space="preserve">rerun </w:t>
       </w:r>
-      <w:commentRangeStart w:id="11"/>
+      <w:commentRangeStart w:id="13"/>
       <w:r>
         <w:rPr>
           <w:highlight w:val="yellow"/>
         </w:rPr>
         <w:t>the</w:t>
       </w:r>
-      <w:commentRangeEnd w:id="11"/>
-      <w:r>
-        <w:rPr>
-          <w:rStyle w:val="CommentReference"/>
-        </w:rPr>
-        <w:commentReference w:id="11"/>
+      <w:commentRangeEnd w:id="13"/>
+      <w:r>
+        <w:rPr>
+          <w:rStyle w:val="CommentReference"/>
+        </w:rPr>
+        <w:commentReference w:id="13"/>
       </w:r>
       <w:r>
         <w:rPr>
@@ -931,51 +905,35 @@
         <w:lastRenderedPageBreak/>
         <w:t>mentioned (e.g. in Footnote 2), this brief discussion does not do sufficient justice to the literature which has explored issues that are addressed in the current work (e.g. Best's PAM addresses the powerful constraints that prior knowledge about the distribution of phonetic cues in L1 can have on learning about L2 categories; see e.g. Escudero et al., 2011, on effects of the experiment-internal distribution). Second, and more specifically, the ways in which the questions addressed in the current study are introduced appear incomplete. In the lexically-guided perceptual learning literature, several studies on the amount of exposure required for learning to take place are not cited (Kraljic &amp; Samuel, 2007; Poellmann et al., 2011). Similarly, earlier work on the effects of prior knowledge in accent learning (e.g., Witteman et al., 2013) and the effects of exposure distributions in learning L1 categories (e.g. Zhang and Holt, 2018) should be acknowledged. The bottom line is that, while the earlier work may have manipulations that may not always be as fine grained as those that are tested here, nor are they exactly the same manipulations, that earlier work should nevertheless be acknowledged as providing motivation and context for the current study.</w:t>
       </w:r>
-      <w:commentRangeEnd w:id="10"/>
-      <w:r>
-        <w:rPr>
-          <w:rStyle w:val="CommentReference"/>
-        </w:rPr>
-        <w:commentReference w:id="10"/>
-      </w:r>
-    </w:p>
-    <w:p>
-      <w:pPr>
-        <w:rPr>
-          <w:lang w:val="en-US"/>
-        </w:rPr>
-      </w:pPr>
-    </w:p>
-    <w:p>
-      <w:pPr>
-        <w:rPr>
-          <w:color w:val="A8D08D" w:themeColor="accent6" w:themeTint="99"/>
-          <w:lang w:val="en-US"/>
-        </w:rPr>
-      </w:pPr>
-      <w:commentRangeStart w:id="12"/>
-      <w:r>
-        <w:rPr>
-          <w:color w:val="A8D08D" w:themeColor="accent6" w:themeTint="99"/>
-          <w:lang w:val="en-US"/>
-        </w:rPr>
-        <w:t xml:space="preserve">We were not aware of some of the papers mentioned </w:t>
-      </w:r>
-      <w:proofErr w:type="gramStart"/>
-      <w:r>
-        <w:rPr>
-          <w:color w:val="A8D08D" w:themeColor="accent6" w:themeTint="99"/>
-          <w:lang w:val="en-US"/>
-        </w:rPr>
-        <w:t>above, but</w:t>
-      </w:r>
-      <w:proofErr w:type="gramEnd"/>
-      <w:r>
-        <w:rPr>
-          <w:color w:val="A8D08D" w:themeColor="accent6" w:themeTint="99"/>
-          <w:lang w:val="en-US"/>
-        </w:rPr>
-        <w:t xml:space="preserve"> have now integrated them into the introduction where appropriate. </w:t>
+      <w:commentRangeEnd w:id="12"/>
+      <w:r>
+        <w:rPr>
+          <w:rStyle w:val="CommentReference"/>
+        </w:rPr>
+        <w:commentReference w:id="12"/>
+      </w:r>
+    </w:p>
+    <w:p>
+      <w:pPr>
+        <w:rPr>
+          <w:lang w:val="en-US"/>
+        </w:rPr>
+      </w:pPr>
+    </w:p>
+    <w:p>
+      <w:pPr>
+        <w:rPr>
+          <w:color w:val="A8D08D" w:themeColor="accent6" w:themeTint="99"/>
+          <w:lang w:val="en-US"/>
+        </w:rPr>
+      </w:pPr>
+      <w:commentRangeStart w:id="14"/>
+      <w:r>
+        <w:rPr>
+          <w:color w:val="A8D08D" w:themeColor="accent6" w:themeTint="99"/>
+          <w:lang w:val="en-US"/>
+        </w:rPr>
+        <w:t xml:space="preserve">We were not aware of some of the papers mentioned above, but have now integrated them into the introduction where appropriate. </w:t>
       </w:r>
       <w:r>
         <w:rPr>
@@ -1028,23 +986,7 @@
           <w:color w:val="A8D08D" w:themeColor="accent6" w:themeTint="99"/>
           <w:lang w:val="en-US"/>
         </w:rPr>
-        <w:t xml:space="preserve"> manipulations of prior knowledge and exposure distributions. These are important </w:t>
-      </w:r>
-      <w:proofErr w:type="gramStart"/>
-      <w:r>
-        <w:rPr>
-          <w:color w:val="A8D08D" w:themeColor="accent6" w:themeTint="99"/>
-          <w:lang w:val="en-US"/>
-        </w:rPr>
-        <w:t>studies</w:t>
-      </w:r>
-      <w:proofErr w:type="gramEnd"/>
-      <w:r>
-        <w:rPr>
-          <w:color w:val="A8D08D" w:themeColor="accent6" w:themeTint="99"/>
-          <w:lang w:val="en-US"/>
-        </w:rPr>
-        <w:t xml:space="preserve"> but they differ in important ways from what we aimed to achieve in the present work. As the revised manuscript clarifies there are many findings that are </w:t>
+        <w:t xml:space="preserve"> manipulations of prior knowledge and exposure distributions. These are important studies but they differ in important ways from what we aimed to achieve in the present work. As the revised manuscript clarifies there are many findings that are </w:t>
       </w:r>
       <w:r>
         <w:rPr>
@@ -1060,23 +1002,7 @@
           <w:color w:val="A8D08D" w:themeColor="accent6" w:themeTint="99"/>
           <w:lang w:val="en-US"/>
         </w:rPr>
-        <w:t xml:space="preserve"> with the hypothesis that distributional learning explains the observed effects. However, as has been worked out in detail in recent reviews of the field, there is a considerable difference between such qualitative compatibilities, on the one hand, and paradigms that lend themselves to the quantitative evaluation of distributional learning hypotheses (see Xie et al., 2023; </w:t>
-      </w:r>
-      <w:proofErr w:type="gramStart"/>
-      <w:r>
-        <w:rPr>
-          <w:color w:val="A8D08D" w:themeColor="accent6" w:themeTint="99"/>
-          <w:lang w:val="en-US"/>
-        </w:rPr>
-        <w:t>also</w:t>
-      </w:r>
-      <w:proofErr w:type="gramEnd"/>
-      <w:r>
-        <w:rPr>
-          <w:color w:val="A8D08D" w:themeColor="accent6" w:themeTint="99"/>
-          <w:lang w:val="en-US"/>
-        </w:rPr>
-        <w:t xml:space="preserve"> Guest &amp; Martin, XXXX; Yarkoni &amp; Westfall, 2017). </w:t>
+        <w:t xml:space="preserve"> with the hypothesis that distributional learning explains the observed effects. However, as has been worked out in detail in recent reviews of the field, there is a considerable difference between such qualitative compatibilities, on the one hand, and paradigms that lend themselves to the quantitative evaluation of distributional learning hypotheses (see Xie et al., 2023; also Guest &amp; Martin, XXXX; Yarkoni &amp; Westfall, 2017). </w:t>
       </w:r>
     </w:p>
     <w:p>
@@ -1149,51 +1075,35 @@
         </w:rPr>
         <w:t xml:space="preserve"> previously been evaluated (see the ideal adaptor model in the general discussion). </w:t>
       </w:r>
-      <w:commentRangeEnd w:id="12"/>
-      <w:r>
-        <w:rPr>
-          <w:rStyle w:val="CommentReference"/>
-        </w:rPr>
-        <w:commentReference w:id="12"/>
-      </w:r>
-    </w:p>
-    <w:p>
-      <w:pPr>
-        <w:rPr>
-          <w:color w:val="A8D08D" w:themeColor="accent6" w:themeTint="99"/>
-          <w:lang w:val="en-US"/>
-        </w:rPr>
-      </w:pPr>
-    </w:p>
-    <w:p>
-      <w:pPr>
-        <w:rPr>
-          <w:color w:val="A8D08D" w:themeColor="accent6" w:themeTint="99"/>
-          <w:lang w:val="en-US"/>
-        </w:rPr>
-      </w:pPr>
-      <w:r>
-        <w:rPr>
-          <w:color w:val="A8D08D" w:themeColor="accent6" w:themeTint="99"/>
-          <w:lang w:val="en-US"/>
-        </w:rPr>
-        <w:t xml:space="preserve">For instance, under a standard way of analyzing our data (incrementally or not), </w:t>
-      </w:r>
-      <w:proofErr w:type="gramStart"/>
-      <w:r>
-        <w:rPr>
-          <w:color w:val="A8D08D" w:themeColor="accent6" w:themeTint="99"/>
-          <w:lang w:val="en-US"/>
-        </w:rPr>
-        <w:t>all of</w:t>
-      </w:r>
-      <w:proofErr w:type="gramEnd"/>
-      <w:r>
-        <w:rPr>
-          <w:color w:val="A8D08D" w:themeColor="accent6" w:themeTint="99"/>
-          <w:lang w:val="en-US"/>
-        </w:rPr>
-        <w:t xml:space="preserve"> our results would have appeared to follow the predictions of distributional learning theories. It is only because of the combination of a) experimental control over the incrementally presented distributional exposure and b) the use of computational analyses (ideal observers and adaptors) that we were able to identify that the results do </w:t>
+      <w:commentRangeEnd w:id="14"/>
+      <w:r>
+        <w:rPr>
+          <w:rStyle w:val="CommentReference"/>
+        </w:rPr>
+        <w:commentReference w:id="14"/>
+      </w:r>
+    </w:p>
+    <w:p>
+      <w:pPr>
+        <w:rPr>
+          <w:color w:val="A8D08D" w:themeColor="accent6" w:themeTint="99"/>
+          <w:lang w:val="en-US"/>
+        </w:rPr>
+      </w:pPr>
+    </w:p>
+    <w:p>
+      <w:pPr>
+        <w:rPr>
+          <w:color w:val="A8D08D" w:themeColor="accent6" w:themeTint="99"/>
+          <w:lang w:val="en-US"/>
+        </w:rPr>
+      </w:pPr>
+      <w:r>
+        <w:rPr>
+          <w:color w:val="A8D08D" w:themeColor="accent6" w:themeTint="99"/>
+          <w:lang w:val="en-US"/>
+        </w:rPr>
+        <w:t xml:space="preserve">For instance, under a standard way of analyzing our data (incrementally or not), all of our results would have appeared to follow the predictions of distributional learning theories. It is only because of the combination of a) experimental control over the incrementally presented distributional exposure and b) the use of computational analyses (ideal observers and adaptors) that we were able to identify that the results do </w:t>
       </w:r>
       <w:r>
         <w:rPr>
@@ -1227,7 +1137,7 @@
           <w:lang w:val="en-US"/>
         </w:rPr>
       </w:pPr>
-      <w:commentRangeStart w:id="13"/>
+      <w:commentRangeStart w:id="15"/>
       <w:r>
         <w:rPr>
           <w:color w:val="A8D08D" w:themeColor="accent6" w:themeTint="99"/>
@@ -1252,13 +1162,13 @@
         </w:rPr>
         <w:t xml:space="preserve"> manipulate the amount of exposure independent of talker identity. </w:t>
       </w:r>
-      <w:commentRangeEnd w:id="13"/>
-      <w:r>
-        <w:rPr>
-          <w:rStyle w:val="CommentReference"/>
-          <w:color w:val="A8D08D" w:themeColor="accent6" w:themeTint="99"/>
-        </w:rPr>
-        <w:commentReference w:id="13"/>
+      <w:commentRangeEnd w:id="15"/>
+      <w:r>
+        <w:rPr>
+          <w:rStyle w:val="CommentReference"/>
+          <w:color w:val="A8D08D" w:themeColor="accent6" w:themeTint="99"/>
+        </w:rPr>
+        <w:commentReference w:id="15"/>
       </w:r>
       <w:r>
         <w:rPr>
@@ -1273,7 +1183,7 @@
       <w:pPr>
         <w:ind w:left="720"/>
       </w:pPr>
-      <w:commentRangeStart w:id="14"/>
+      <w:commentRangeStart w:id="16"/>
       <w:r>
         <w:t>Best, C. T. (1995). A direct realist view of cross-language speech perception. In. W. Strange, Speech perception and linguistic experience: Theoretical and methodological issues in cross-language speech research (pp.167-200).</w:t>
       </w:r>
@@ -1342,12 +1252,12 @@
       <w:r>
         <w:t>Zhang, X., &amp; Holt, L. L. (2018). Simultaneous tracking of coevolving distributional regularities in speech. Journal of Experimental Psychology: Human Perception and Performance, 44, 1760-1779.</w:t>
       </w:r>
-      <w:commentRangeEnd w:id="14"/>
-      <w:r>
-        <w:rPr>
-          <w:rStyle w:val="CommentReference"/>
-        </w:rPr>
-        <w:commentReference w:id="14"/>
+      <w:commentRangeEnd w:id="16"/>
+      <w:r>
+        <w:rPr>
+          <w:rStyle w:val="CommentReference"/>
+        </w:rPr>
+        <w:commentReference w:id="16"/>
       </w:r>
     </w:p>
     <w:p/>
@@ -1395,7 +1305,7 @@
           <w:lang w:val="en-US"/>
         </w:rPr>
       </w:pPr>
-      <w:commentRangeStart w:id="15"/>
+      <w:commentRangeStart w:id="17"/>
       <w:r>
         <w:rPr>
           <w:b/>
@@ -1544,23 +1454,7 @@
           <w:color w:val="A8D08D" w:themeColor="accent6" w:themeTint="99"/>
           <w:lang w:val="en-US"/>
         </w:rPr>
-        <w:t xml:space="preserve"> We do now, however, realize that our abstract made it sound like we think that the idea of repeatedly testing during exposure is </w:t>
-      </w:r>
-      <w:proofErr w:type="gramStart"/>
-      <w:r>
-        <w:rPr>
-          <w:color w:val="A8D08D" w:themeColor="accent6" w:themeTint="99"/>
-          <w:lang w:val="en-US"/>
-        </w:rPr>
-        <w:t>in itself novel</w:t>
-      </w:r>
-      <w:proofErr w:type="gramEnd"/>
-      <w:r>
-        <w:rPr>
-          <w:color w:val="A8D08D" w:themeColor="accent6" w:themeTint="99"/>
-          <w:lang w:val="en-US"/>
-        </w:rPr>
-        <w:t xml:space="preserve">. </w:t>
+        <w:t xml:space="preserve"> We do now, however, realize that our abstract made it sound like we think that the idea of repeatedly testing during exposure is in itself novel. </w:t>
       </w:r>
       <w:r>
         <w:rPr>
@@ -1585,12 +1479,12 @@
         </w:rPr>
         <w:t xml:space="preserve"> </w:t>
       </w:r>
-      <w:commentRangeEnd w:id="15"/>
-      <w:r>
-        <w:rPr>
-          <w:rStyle w:val="CommentReference"/>
-        </w:rPr>
-        <w:commentReference w:id="15"/>
+      <w:commentRangeEnd w:id="17"/>
+      <w:r>
+        <w:rPr>
+          <w:rStyle w:val="CommentReference"/>
+        </w:rPr>
+        <w:commentReference w:id="17"/>
       </w:r>
     </w:p>
     <w:p>
@@ -1652,21 +1546,7 @@
           <w:color w:val="A8D08D" w:themeColor="accent6" w:themeTint="99"/>
           <w:lang w:val="en-US"/>
         </w:rPr>
-        <w:t xml:space="preserve">We are, of course, inspired by the seminal work by Logan et al. (as well as other early works from the McClelland lab) </w:t>
-      </w:r>
-      <w:r>
-        <w:rPr>
-          <w:color w:val="A8D08D" w:themeColor="accent6" w:themeTint="99"/>
-          <w:lang w:val="en-US"/>
-        </w:rPr>
-        <w:t>on distributional learning over speech inputs</w:t>
-      </w:r>
-      <w:r>
-        <w:rPr>
-          <w:color w:val="A8D08D" w:themeColor="accent6" w:themeTint="99"/>
-          <w:lang w:val="en-US"/>
-        </w:rPr>
-        <w:t xml:space="preserve">. But this and similar study look at how adaptation unfolds over much longer periods of time (weeks!). This makes sense, of course, given that these studies focus on L2 acquisition. How the acquisition of L2 phonological categories unfolds over weeks of explicit training was---and is---a fascinating question. </w:t>
+        <w:t xml:space="preserve">We are, of course, inspired by the seminal work by Logan et al. (as well as other early works from the McClelland lab) on distributional learning over speech inputs. But this and similar study look at how adaptation unfolds over much longer periods of time (weeks!). This makes sense, of course, given that these studies focus on L2 acquisition. How the acquisition of L2 phonological categories unfolds over weeks of explicit training was---and is---a fascinating question. </w:t>
       </w:r>
     </w:p>
     <w:p>
@@ -1707,7 +1587,7 @@
         </w:rPr>
         <w:t xml:space="preserve"> adaptation over mere minutes of exposure affects L1 speech perception (and in the absence of any reference to “training”: unlike in L2 learning studies, our participants were not asked to learn a new language; they were simply listening to someone speaking in the listener’s L1). Since these early studies on L2 learning were published, a new and highly productive body of research has found that some changes in L1 speech perception can occur within a few sentences (e.g., Clarke &amp; Garrett, 2004; Xie et al., 2018). While it is quite possible that these rapid changes in L1 perception originate in the same mechanisms as L2 acquisition, and that this includes distributional learning, that is by no means to be taken for granted (see also recent discussions in </w:t>
       </w:r>
-      <w:commentRangeStart w:id="16"/>
+      <w:commentRangeStart w:id="18"/>
       <w:r>
         <w:rPr>
           <w:color w:val="A8D08D" w:themeColor="accent6" w:themeTint="99"/>
@@ -1715,13 +1595,13 @@
         </w:rPr>
         <w:t>Zheng &amp; Samuels, 2020; Baese-Berk, 2018; Bent &amp; Baese-Berk, 2021; Xie et al., 2023</w:t>
       </w:r>
-      <w:commentRangeEnd w:id="16"/>
-      <w:r>
-        <w:rPr>
-          <w:rStyle w:val="CommentReference"/>
-          <w:color w:val="A8D08D" w:themeColor="accent6" w:themeTint="99"/>
-        </w:rPr>
-        <w:commentReference w:id="16"/>
+      <w:commentRangeEnd w:id="18"/>
+      <w:r>
+        <w:rPr>
+          <w:rStyle w:val="CommentReference"/>
+          <w:color w:val="A8D08D" w:themeColor="accent6" w:themeTint="99"/>
+        </w:rPr>
+        <w:commentReference w:id="18"/>
       </w:r>
       <w:r>
         <w:rPr>
@@ -1880,15 +1760,7 @@
           <w:color w:val="A8D08D" w:themeColor="accent6" w:themeTint="99"/>
           <w:lang w:val="en-US"/>
         </w:rPr>
-        <w:t xml:space="preserve">Like the work by Pisoni et al, these studies very much inspired the present work, which is why we cited many of them in the </w:t>
-      </w:r>
-      <w:proofErr w:type="gramStart"/>
-      <w:r>
-        <w:rPr>
-          <w:color w:val="A8D08D" w:themeColor="accent6" w:themeTint="99"/>
-          <w:lang w:val="en-US"/>
-        </w:rPr>
-        <w:t>introduction</w:t>
+        <w:t>Like the work by Pisoni et al, these studies very much inspired the present work, which is why we cited many of them in the introduction</w:t>
       </w:r>
       <w:r>
         <w:rPr>
@@ -1902,23 +1774,7 @@
           <w:color w:val="A8D08D" w:themeColor="accent6" w:themeTint="99"/>
           <w:lang w:val="en-US"/>
         </w:rPr>
-        <w:t>and</w:t>
-      </w:r>
-      <w:proofErr w:type="gramEnd"/>
-      <w:r>
-        <w:rPr>
-          <w:color w:val="A8D08D" w:themeColor="accent6" w:themeTint="99"/>
-          <w:lang w:val="en-US"/>
-        </w:rPr>
-        <w:t xml:space="preserve"> returned to them in detail in the general discussion. But </w:t>
-      </w:r>
-      <w:proofErr w:type="gramStart"/>
-      <w:r>
-        <w:rPr>
-          <w:color w:val="A8D08D" w:themeColor="accent6" w:themeTint="99"/>
-          <w:lang w:val="en-US"/>
-        </w:rPr>
-        <w:t>a</w:t>
+        <w:t>and returned to them in detail in the general discussion. But a</w:t>
       </w:r>
       <w:r>
         <w:rPr>
@@ -1934,15 +1790,7 @@
           <w:color w:val="A8D08D" w:themeColor="accent6" w:themeTint="99"/>
           <w:lang w:val="en-US"/>
         </w:rPr>
-        <w:t xml:space="preserve"> of</w:t>
-      </w:r>
-      <w:proofErr w:type="gramEnd"/>
-      <w:r>
-        <w:rPr>
-          <w:color w:val="A8D08D" w:themeColor="accent6" w:themeTint="99"/>
-          <w:lang w:val="en-US"/>
-        </w:rPr>
-        <w:t xml:space="preserve"> these </w:t>
+        <w:t xml:space="preserve"> of these </w:t>
       </w:r>
       <w:r>
         <w:rPr>
@@ -1966,23 +1814,7 @@
           <w:color w:val="A8D08D" w:themeColor="accent6" w:themeTint="99"/>
           <w:lang w:val="en-US"/>
         </w:rPr>
-        <w:t xml:space="preserve">labeled stimulus. </w:t>
-      </w:r>
-      <w:proofErr w:type="gramStart"/>
-      <w:r>
-        <w:rPr>
-          <w:color w:val="A8D08D" w:themeColor="accent6" w:themeTint="99"/>
-          <w:lang w:val="en-US"/>
-        </w:rPr>
-        <w:t>Similar to</w:t>
-      </w:r>
-      <w:proofErr w:type="gramEnd"/>
-      <w:r>
-        <w:rPr>
-          <w:color w:val="A8D08D" w:themeColor="accent6" w:themeTint="99"/>
-          <w:lang w:val="en-US"/>
-        </w:rPr>
-        <w:t xml:space="preserve"> our point about L2 acquisition, it is </w:t>
+        <w:t xml:space="preserve">labeled stimulus. Similar to our point about L2 acquisition, it is </w:t>
       </w:r>
       <w:r>
         <w:rPr>
@@ -2053,7 +1885,6 @@
         </w:rPr>
         <w:t xml:space="preserve">For instance, a common criticism of distributional learning theories is that they raise unaddressed questions about the ability to maintain and integrate exposure information across time (an area where, e.g., exemplar theory and ideal adaptor theory differ in important ways). But these questions do not come up if the stimulus presented on each trial is identical. Additionally, exposure in the studies cited by the reviewer is 100% labeled, and highly artificial sounding (one of us has worked with these stimuli in Kleinschmidt &amp; Jaeger, 2011). We won’t repeat here the criticisms that have been leveled against such paradigms as a window into everyday speech perception (they are reviewed in detail in recent reviews by e.g., M. Baese-Berk). Neither do we mean to claim that our paradigm removes </w:t>
       </w:r>
-      <w:proofErr w:type="gramStart"/>
       <w:r>
         <w:rPr>
           <w:i/>
@@ -2068,70 +1899,30 @@
           <w:color w:val="A8D08D" w:themeColor="accent6" w:themeTint="99"/>
           <w:lang w:val="en-US"/>
         </w:rPr>
-        <w:t xml:space="preserve"> of</w:t>
-      </w:r>
-      <w:proofErr w:type="gramEnd"/>
-      <w:r>
-        <w:rPr>
-          <w:color w:val="A8D08D" w:themeColor="accent6" w:themeTint="99"/>
-          <w:lang w:val="en-US"/>
-        </w:rPr>
-        <w:t xml:space="preserve"> these concerns. We do, however, submit that there is a substantial difference between the approach employed in the present study and early work on visually- or </w:t>
-      </w:r>
-      <w:proofErr w:type="gramStart"/>
-      <w:r>
-        <w:rPr>
-          <w:color w:val="A8D08D" w:themeColor="accent6" w:themeTint="99"/>
-          <w:lang w:val="en-US"/>
-        </w:rPr>
-        <w:t>lexically-guided</w:t>
-      </w:r>
-      <w:proofErr w:type="gramEnd"/>
-      <w:r>
-        <w:rPr>
-          <w:color w:val="A8D08D" w:themeColor="accent6" w:themeTint="99"/>
-          <w:lang w:val="en-US"/>
-        </w:rPr>
-        <w:t xml:space="preserve"> perceptual retuning (as we continue to discuss in detail in our general discussion).</w:t>
-      </w:r>
-    </w:p>
-    <w:p>
-      <w:pPr>
-        <w:rPr>
-          <w:color w:val="A8D08D" w:themeColor="accent6" w:themeTint="99"/>
-          <w:lang w:val="en-US"/>
-        </w:rPr>
-      </w:pPr>
-    </w:p>
-    <w:p>
-      <w:pPr>
-        <w:rPr>
-          <w:color w:val="A8D08D" w:themeColor="accent6" w:themeTint="99"/>
-          <w:lang w:val="en-US"/>
-        </w:rPr>
-      </w:pPr>
-      <w:r>
-        <w:rPr>
-          <w:color w:val="A8D08D" w:themeColor="accent6" w:themeTint="99"/>
-          <w:lang w:val="en-US"/>
-        </w:rPr>
-        <w:t xml:space="preserve">The importance to not taking for granted that different paradigm employ the same mechanisms is highlighted in several of the recent reviews we mentioned above (see also Cummings &amp; Theodore, 2023 on </w:t>
-      </w:r>
-      <w:proofErr w:type="gramStart"/>
-      <w:r>
-        <w:rPr>
-          <w:color w:val="A8D08D" w:themeColor="accent6" w:themeTint="99"/>
-          <w:lang w:val="en-US"/>
-        </w:rPr>
-        <w:t>lexically-guided</w:t>
-      </w:r>
-      <w:proofErr w:type="gramEnd"/>
-      <w:r>
-        <w:rPr>
-          <w:color w:val="A8D08D" w:themeColor="accent6" w:themeTint="99"/>
-          <w:lang w:val="en-US"/>
-        </w:rPr>
-        <w:t xml:space="preserve"> perceptual recalibration, or reviews by Samuel between 2010 and now, which repeatedly emphasize that point). </w:t>
+        <w:t xml:space="preserve"> of these concerns. We do, however, submit that there is a substantial difference between the approach employed in the present study and early work on visually- or lexically-guided perceptual retuning (as we continue to discuss in detail in our general discussion).</w:t>
+      </w:r>
+    </w:p>
+    <w:p>
+      <w:pPr>
+        <w:rPr>
+          <w:color w:val="A8D08D" w:themeColor="accent6" w:themeTint="99"/>
+          <w:lang w:val="en-US"/>
+        </w:rPr>
+      </w:pPr>
+    </w:p>
+    <w:p>
+      <w:pPr>
+        <w:rPr>
+          <w:color w:val="A8D08D" w:themeColor="accent6" w:themeTint="99"/>
+          <w:lang w:val="en-US"/>
+        </w:rPr>
+      </w:pPr>
+      <w:r>
+        <w:rPr>
+          <w:color w:val="A8D08D" w:themeColor="accent6" w:themeTint="99"/>
+          <w:lang w:val="en-US"/>
+        </w:rPr>
+        <w:t xml:space="preserve">The importance to not taking for granted that different paradigm employ the same mechanisms is highlighted in several of the recent reviews we mentioned above (see also Cummings &amp; Theodore, 2023 on lexically-guided perceptual recalibration, or reviews by Samuel between 2010 and now, which repeatedly emphasize that point). </w:t>
       </w:r>
     </w:p>
     <w:p>
@@ -2158,7 +1949,7 @@
       <w:pPr>
         <w:ind w:left="720"/>
       </w:pPr>
-      <w:commentRangeStart w:id="17"/>
+      <w:commentRangeStart w:id="19"/>
       <w:r>
         <w:t>Logan, J. S., Lively, S. E., &amp;Pisoni, D. B. (1991). Training Japanese listeners to identify English /r/ and /l/: A first report. Journal of the Acoustical Society of America, 89, 874-886.</w:t>
       </w:r>
@@ -2175,12 +1966,12 @@
       <w:r>
         <w:t>Eisner, F., &amp; McQueen, J. M. (2006). Perceptual learning in speech: Stability over time. Journal of the Acoustical Society of America, 119(4), 1950-1953.</w:t>
       </w:r>
-      <w:commentRangeEnd w:id="17"/>
-      <w:r>
-        <w:rPr>
-          <w:rStyle w:val="CommentReference"/>
-        </w:rPr>
-        <w:commentReference w:id="17"/>
+      <w:commentRangeEnd w:id="19"/>
+      <w:r>
+        <w:rPr>
+          <w:rStyle w:val="CommentReference"/>
+        </w:rPr>
+        <w:commentReference w:id="19"/>
       </w:r>
     </w:p>
     <w:p/>
@@ -2241,7 +2032,7 @@
         </w:rPr>
         <w:t xml:space="preserve">e did not perform a power analysis. </w:t>
       </w:r>
-      <w:commentRangeStart w:id="18"/>
+      <w:commentRangeStart w:id="20"/>
       <w:r>
         <w:rPr>
           <w:color w:val="A8D08D" w:themeColor="accent6" w:themeTint="99"/>
@@ -2263,12 +2054,12 @@
         </w:rPr>
         <w:t>the letter to the editor.</w:t>
       </w:r>
-      <w:commentRangeEnd w:id="18"/>
-      <w:r>
-        <w:rPr>
-          <w:rStyle w:val="CommentReference"/>
-        </w:rPr>
-        <w:commentReference w:id="18"/>
+      <w:commentRangeEnd w:id="20"/>
+      <w:r>
+        <w:rPr>
+          <w:rStyle w:val="CommentReference"/>
+        </w:rPr>
+        <w:commentReference w:id="20"/>
       </w:r>
       <w:r>
         <w:rPr>
@@ -2483,39 +2274,14 @@
           <w:color w:val="A8D08D" w:themeColor="accent6" w:themeTint="99"/>
           <w:lang w:val="en-US"/>
         </w:rPr>
-        <w:t xml:space="preserve">. Anything else would have introduced another task-dimension into the paradigm, as participants would have had to decide what it means that none of the response options matched their </w:t>
-      </w:r>
-      <w:proofErr w:type="spellStart"/>
-      <w:r>
-        <w:rPr>
-          <w:color w:val="A8D08D" w:themeColor="accent6" w:themeTint="99"/>
-          <w:lang w:val="en-US"/>
-        </w:rPr>
-        <w:t>perception of</w:t>
-      </w:r>
-      <w:proofErr w:type="spellEnd"/>
-      <w:r>
-        <w:rPr>
-          <w:color w:val="A8D08D" w:themeColor="accent6" w:themeTint="99"/>
-          <w:lang w:val="en-US"/>
-        </w:rPr>
-        <w:t xml:space="preserve"> the stimulus (even after </w:t>
-      </w:r>
-      <w:proofErr w:type="gramStart"/>
-      <w:r>
-        <w:rPr>
-          <w:color w:val="A8D08D" w:themeColor="accent6" w:themeTint="99"/>
-          <w:lang w:val="en-US"/>
-        </w:rPr>
-        <w:t>consider</w:t>
-      </w:r>
-      <w:proofErr w:type="gramEnd"/>
-      <w:r>
-        <w:rPr>
-          <w:color w:val="A8D08D" w:themeColor="accent6" w:themeTint="99"/>
-          <w:lang w:val="en-US"/>
-        </w:rPr>
-        <w:t xml:space="preserve"> perceptual</w:t>
+        <w:t xml:space="preserve">. Anything else would have introduced another task-dimension into the paradigm, as participants would have had to decide what it means that none of the response options matched their perception of the stimulus (even after </w:t>
+      </w:r>
+      <w:r>
+        <w:rPr>
+          <w:color w:val="A8D08D" w:themeColor="accent6" w:themeTint="99"/>
+          <w:lang w:val="en-US"/>
+        </w:rPr>
+        <w:t>consider perceptual</w:t>
       </w:r>
       <w:r>
         <w:rPr>
@@ -2563,19 +2329,7 @@
         <w:rPr>
           <w:color w:val="000000" w:themeColor="text1"/>
         </w:rPr>
-        <w:t>“</w:t>
-      </w:r>
-      <w:r>
-        <w:rPr>
-          <w:color w:val="000000" w:themeColor="text1"/>
-        </w:rPr>
-        <w:t>If so, then it isn't completely correct to say that there was no lexical disambiguation on these trials (p. 15).</w:t>
-      </w:r>
-      <w:r>
-        <w:rPr>
-          <w:color w:val="000000" w:themeColor="text1"/>
-        </w:rPr>
-        <w:t xml:space="preserve">” </w:t>
+        <w:t xml:space="preserve">“If so, then it isn't completely correct to say that there was no lexical disambiguation on these trials (p. 15).” </w:t>
       </w:r>
       <w:r>
         <w:rPr>
@@ -2621,15 +2375,23 @@
           <w:iCs/>
           <w:color w:val="A8D08D" w:themeColor="accent6" w:themeTint="99"/>
         </w:rPr>
-        <w:t>While lexical context often disambiguates and labels sounds in everyday speech</w:t>
-      </w:r>
+        <w:t xml:space="preserve">While lexical context often disambiguates and labels sounds in everyday speech …,  disambiguating context is not always available. Especially with unfamiliar accents, listeners often have uncertainty about the word sequences they are hearing, reducing the labeling information available to </w:t>
+      </w:r>
+      <w:commentRangeStart w:id="21"/>
       <w:r>
         <w:rPr>
           <w:i/>
           <w:iCs/>
           <w:color w:val="A8D08D" w:themeColor="accent6" w:themeTint="99"/>
         </w:rPr>
-        <w:t xml:space="preserve"> …, </w:t>
+        <w:t>them</w:t>
+      </w:r>
+      <w:commentRangeEnd w:id="21"/>
+      <w:r>
+        <w:rPr>
+          <w:rStyle w:val="CommentReference"/>
+        </w:rPr>
+        <w:commentReference w:id="21"/>
       </w:r>
       <w:r>
         <w:rPr>
@@ -2637,72 +2399,16 @@
           <w:iCs/>
           <w:color w:val="A8D08D" w:themeColor="accent6" w:themeTint="99"/>
         </w:rPr>
-        <w:t xml:space="preserve"> disambiguating context is not always</w:t>
-      </w:r>
-      <w:r>
+        <w:t>. Here, we thus struck a compromise between never or always labeling the input.</w:t>
+      </w:r>
+    </w:p>
+    <w:p>
+      <w:pPr>
+        <w:ind w:left="720"/>
         <w:rPr>
           <w:i/>
           <w:iCs/>
           <w:color w:val="A8D08D" w:themeColor="accent6" w:themeTint="99"/>
-        </w:rPr>
-        <w:t xml:space="preserve"> </w:t>
-      </w:r>
-      <w:r>
-        <w:rPr>
-          <w:i/>
-          <w:iCs/>
-          <w:color w:val="A8D08D" w:themeColor="accent6" w:themeTint="99"/>
-        </w:rPr>
-        <w:t>available. Especially with unfamiliar accents, listeners often have uncertainty about the word</w:t>
-      </w:r>
-      <w:r>
-        <w:rPr>
-          <w:i/>
-          <w:iCs/>
-          <w:color w:val="A8D08D" w:themeColor="accent6" w:themeTint="99"/>
-        </w:rPr>
-        <w:t xml:space="preserve"> </w:t>
-      </w:r>
-      <w:r>
-        <w:rPr>
-          <w:i/>
-          <w:iCs/>
-          <w:color w:val="A8D08D" w:themeColor="accent6" w:themeTint="99"/>
-        </w:rPr>
-        <w:t xml:space="preserve">sequences they are hearing, reducing the labeling information available to </w:t>
-      </w:r>
-      <w:commentRangeStart w:id="19"/>
-      <w:r>
-        <w:rPr>
-          <w:i/>
-          <w:iCs/>
-          <w:color w:val="A8D08D" w:themeColor="accent6" w:themeTint="99"/>
-        </w:rPr>
-        <w:t>them</w:t>
-      </w:r>
-      <w:commentRangeEnd w:id="19"/>
-      <w:r>
-        <w:rPr>
-          <w:rStyle w:val="CommentReference"/>
-        </w:rPr>
-        <w:commentReference w:id="19"/>
-      </w:r>
-      <w:r>
-        <w:rPr>
-          <w:i/>
-          <w:iCs/>
-          <w:color w:val="A8D08D" w:themeColor="accent6" w:themeTint="99"/>
-        </w:rPr>
-        <w:t>. Here, we thus struck a compromise between never or always labeling the input.</w:t>
-      </w:r>
-    </w:p>
-    <w:p>
-      <w:pPr>
-        <w:ind w:left="720"/>
-        <w:rPr>
-          <w:i/>
-          <w:iCs/>
-          <w:color w:val="A8D08D" w:themeColor="accent6" w:themeTint="99"/>
           <w:lang w:val="en-US"/>
         </w:rPr>
       </w:pPr>
@@ -2730,16 +2436,16 @@
     </w:p>
     <w:p/>
     <w:p>
-      <w:commentRangeStart w:id="20"/>
+      <w:commentRangeStart w:id="22"/>
       <w:r>
         <w:t>p. 23, footnote 7: This is confusing. Why use a test and then say it isn't appropriate?</w:t>
       </w:r>
-      <w:commentRangeEnd w:id="20"/>
-      <w:r>
-        <w:rPr>
-          <w:rStyle w:val="CommentReference"/>
-        </w:rPr>
-        <w:commentReference w:id="20"/>
+      <w:commentRangeEnd w:id="22"/>
+      <w:r>
+        <w:rPr>
+          <w:rStyle w:val="CommentReference"/>
+        </w:rPr>
+        <w:commentReference w:id="22"/>
       </w:r>
     </w:p>
     <w:p/>
@@ -2752,16 +2458,16 @@
       <w:r>
         <w:t xml:space="preserve">Table 3: Explain in a table note why some rows are italicized. </w:t>
       </w:r>
-      <w:commentRangeStart w:id="21"/>
+      <w:commentRangeStart w:id="23"/>
       <w:r>
         <w:t>This currently has to be inferred from the main text.</w:t>
       </w:r>
-      <w:commentRangeEnd w:id="21"/>
-      <w:r>
-        <w:rPr>
-          <w:rStyle w:val="CommentReference"/>
-        </w:rPr>
-        <w:commentReference w:id="21"/>
+      <w:commentRangeEnd w:id="23"/>
+      <w:r>
+        <w:rPr>
+          <w:rStyle w:val="CommentReference"/>
+        </w:rPr>
+        <w:commentReference w:id="23"/>
       </w:r>
     </w:p>
     <w:p>
@@ -2783,16 +2489,16 @@
       <w:r>
         <w:t xml:space="preserve">p. 30: </w:t>
       </w:r>
-      <w:commentRangeStart w:id="22"/>
+      <w:commentRangeStart w:id="24"/>
       <w:r>
         <w:t>Figure 7 is not discussed in the main text.</w:t>
       </w:r>
-      <w:commentRangeEnd w:id="22"/>
-      <w:r>
-        <w:rPr>
-          <w:rStyle w:val="CommentReference"/>
-        </w:rPr>
-        <w:commentReference w:id="22"/>
+      <w:commentRangeEnd w:id="24"/>
+      <w:r>
+        <w:rPr>
+          <w:rStyle w:val="CommentReference"/>
+        </w:rPr>
+        <w:commentReference w:id="24"/>
       </w:r>
     </w:p>
     <w:p>
@@ -2824,7 +2530,7 @@
           <w:lang w:val="en-US"/>
         </w:rPr>
       </w:pPr>
-      <w:commentRangeStart w:id="23"/>
+      <w:commentRangeStart w:id="25"/>
       <w:r>
         <w:rPr>
           <w:color w:val="A8D08D" w:themeColor="accent6" w:themeTint="99"/>
@@ -2846,12 +2552,12 @@
         </w:rPr>
         <w:t>!</w:t>
       </w:r>
-      <w:commentRangeEnd w:id="23"/>
-      <w:r>
-        <w:rPr>
-          <w:rStyle w:val="CommentReference"/>
-        </w:rPr>
-        <w:commentReference w:id="23"/>
+      <w:commentRangeEnd w:id="25"/>
+      <w:r>
+        <w:rPr>
+          <w:rStyle w:val="CommentReference"/>
+        </w:rPr>
+        <w:commentReference w:id="25"/>
       </w:r>
     </w:p>
     <w:p>
@@ -2885,8 +2591,8 @@
           <w:lang w:val="en-US"/>
         </w:rPr>
       </w:pPr>
-      <w:commentRangeStart w:id="24"/>
-      <w:commentRangeStart w:id="25"/>
+      <w:commentRangeStart w:id="26"/>
+      <w:commentRangeStart w:id="27"/>
       <w:r>
         <w:rPr>
           <w:b/>
@@ -2909,23 +2615,7 @@
           <w:color w:val="A8D08D" w:themeColor="accent6" w:themeTint="99"/>
           <w:lang w:val="en-US"/>
         </w:rPr>
-        <w:t xml:space="preserve">Yes, the CIs overlap with the model predictions. That is why the ideal adaptor achieves such a high R2 of 97%! We just meant to point out a qualitative mismatch between the model’s predictions and listeners’ behavior: the model will always predict convergence with sufficient exposure (we confirmed this in separate simulations but it’s also </w:t>
-      </w:r>
-      <w:proofErr w:type="gramStart"/>
-      <w:r>
-        <w:rPr>
-          <w:color w:val="A8D08D" w:themeColor="accent6" w:themeTint="99"/>
-          <w:lang w:val="en-US"/>
-        </w:rPr>
-        <w:t>follows</w:t>
-      </w:r>
-      <w:proofErr w:type="gramEnd"/>
-      <w:r>
-        <w:rPr>
-          <w:color w:val="A8D08D" w:themeColor="accent6" w:themeTint="99"/>
-          <w:lang w:val="en-US"/>
-        </w:rPr>
-        <w:t xml:space="preserve"> mathematically from the way the model works), whereas listeners seem to plateau. </w:t>
+        <w:t xml:space="preserve">Yes, the CIs overlap with the model predictions. That is why the ideal adaptor achieves such a high R2 of 97%! We just meant to point out a qualitative mismatch between the model’s predictions and listeners’ behavior: the model will always predict convergence with sufficient exposure (we confirmed this in separate simulations but it’s also follows mathematically from the way the model works), whereas listeners seem to plateau. </w:t>
       </w:r>
       <w:r>
         <w:rPr>
@@ -2954,27 +2644,7 @@
           <w:color w:val="A8D08D" w:themeColor="accent6" w:themeTint="99"/>
           <w:lang w:val="en-US"/>
         </w:rPr>
-        <w:t xml:space="preserve"> in Figure 8, as the model predicting </w:t>
-      </w:r>
-      <w:proofErr w:type="gramStart"/>
-      <w:r>
-        <w:rPr>
-          <w:b/>
-          <w:bCs/>
-          <w:color w:val="A8D08D" w:themeColor="accent6" w:themeTint="99"/>
-          <w:lang w:val="en-US"/>
-        </w:rPr>
-        <w:t>less</w:t>
-      </w:r>
-      <w:proofErr w:type="gramEnd"/>
-      <w:r>
-        <w:rPr>
-          <w:b/>
-          <w:bCs/>
-          <w:color w:val="A8D08D" w:themeColor="accent6" w:themeTint="99"/>
-          <w:lang w:val="en-US"/>
-        </w:rPr>
-        <w:t xml:space="preserve"> steep changes in the start of the experiment than observed, and predicting more steep changes at the end </w:t>
+        <w:t xml:space="preserve"> in Figure 8, as the model predicting less steep changes in the start of the experiment than observed, and predicting more steep changes at the end </w:t>
       </w:r>
       <w:r>
         <w:rPr>
@@ -2983,19 +2653,19 @@
         </w:rPr>
         <w:t>(it’s the best the model can do to fit listeners’ behavior).</w:t>
       </w:r>
-      <w:commentRangeEnd w:id="24"/>
-      <w:r>
-        <w:rPr>
-          <w:rStyle w:val="CommentReference"/>
-        </w:rPr>
-        <w:commentReference w:id="24"/>
-      </w:r>
-      <w:commentRangeEnd w:id="25"/>
-      <w:r>
-        <w:rPr>
-          <w:rStyle w:val="CommentReference"/>
-        </w:rPr>
-        <w:commentReference w:id="25"/>
+      <w:commentRangeEnd w:id="26"/>
+      <w:r>
+        <w:rPr>
+          <w:rStyle w:val="CommentReference"/>
+        </w:rPr>
+        <w:commentReference w:id="26"/>
+      </w:r>
+      <w:commentRangeEnd w:id="27"/>
+      <w:r>
+        <w:rPr>
+          <w:rStyle w:val="CommentReference"/>
+        </w:rPr>
+        <w:commentReference w:id="27"/>
       </w:r>
     </w:p>
     <w:p>
@@ -3063,7 +2733,7 @@
         </w:rPr>
         <w:t xml:space="preserve">We thank the reviewer for this summary, and the encouragement. MORE </w:t>
       </w:r>
-      <w:commentRangeStart w:id="26"/>
+      <w:commentRangeStart w:id="28"/>
       <w:r>
         <w:rPr>
           <w:color w:val="A8D08D" w:themeColor="accent6" w:themeTint="99"/>
@@ -3071,12 +2741,12 @@
         </w:rPr>
         <w:t>HERE</w:t>
       </w:r>
-      <w:commentRangeEnd w:id="26"/>
-      <w:r>
-        <w:rPr>
-          <w:rStyle w:val="CommentReference"/>
-        </w:rPr>
-        <w:commentReference w:id="26"/>
+      <w:commentRangeEnd w:id="28"/>
+      <w:r>
+        <w:rPr>
+          <w:rStyle w:val="CommentReference"/>
+        </w:rPr>
+        <w:commentReference w:id="28"/>
       </w:r>
       <w:r>
         <w:rPr>
@@ -3106,16 +2776,16 @@
         <w:lastRenderedPageBreak/>
         <w:t xml:space="preserve">First, the point that learning depends on prior distributions. Well of course it does. This non-controversial. The authors kind of pitch it in a soft Bayesian approach, but all models of adaptation of the L1 </w:t>
       </w:r>
-      <w:commentRangeStart w:id="27"/>
+      <w:commentRangeStart w:id="29"/>
       <w:r>
         <w:t xml:space="preserve">assume </w:t>
       </w:r>
-      <w:commentRangeEnd w:id="27"/>
-      <w:r>
-        <w:rPr>
-          <w:rStyle w:val="CommentReference"/>
-        </w:rPr>
-        <w:commentReference w:id="27"/>
+      <w:commentRangeEnd w:id="29"/>
+      <w:r>
+        <w:rPr>
+          <w:rStyle w:val="CommentReference"/>
+        </w:rPr>
+        <w:commentReference w:id="29"/>
       </w:r>
       <w:r>
         <w:t xml:space="preserve">that what is going on is that learners adapt their existing categories. To that end, the critical empirical novelty is that there's a pretest. But even then (as I detail below) </w:t>
@@ -3212,41 +2882,41 @@
         </w:rPr>
         <w:t xml:space="preserve">part of the study was </w:t>
       </w:r>
-      <w:commentRangeStart w:id="28"/>
-      <w:commentRangeStart w:id="29"/>
+      <w:commentRangeStart w:id="30"/>
+      <w:commentRangeStart w:id="31"/>
       <w:r>
         <w:rPr>
           <w:highlight w:val="yellow"/>
         </w:rPr>
         <w:t>preregistered</w:t>
       </w:r>
-      <w:commentRangeEnd w:id="28"/>
-      <w:r>
-        <w:rPr>
-          <w:rStyle w:val="CommentReference"/>
-        </w:rPr>
-        <w:commentReference w:id="28"/>
-      </w:r>
-      <w:commentRangeEnd w:id="29"/>
-      <w:r>
-        <w:rPr>
-          <w:rStyle w:val="CommentReference"/>
-        </w:rPr>
-        <w:commentReference w:id="29"/>
+      <w:commentRangeEnd w:id="30"/>
+      <w:r>
+        <w:rPr>
+          <w:rStyle w:val="CommentReference"/>
+        </w:rPr>
+        <w:commentReference w:id="30"/>
+      </w:r>
+      <w:commentRangeEnd w:id="31"/>
+      <w:r>
+        <w:rPr>
+          <w:rStyle w:val="CommentReference"/>
+        </w:rPr>
+        <w:commentReference w:id="31"/>
       </w:r>
       <w:r>
         <w:t xml:space="preserve">. I don't think every sample size needs to be justified by a priori power - particularly the first study in a new paradigm where effect sizes can't be known. I'm fine if the argument is just "we ran a lot because we didn't know what to expect". </w:t>
       </w:r>
-      <w:commentRangeStart w:id="30"/>
+      <w:commentRangeStart w:id="32"/>
       <w:r>
         <w:t>But even then it would be very useful to include a sensitivity/minimum detectable effect analysis to help the reader understand what kind of effects could be detected.</w:t>
       </w:r>
-      <w:commentRangeEnd w:id="30"/>
-      <w:r>
-        <w:rPr>
-          <w:rStyle w:val="CommentReference"/>
-        </w:rPr>
-        <w:commentReference w:id="30"/>
+      <w:commentRangeEnd w:id="32"/>
+      <w:r>
+        <w:rPr>
+          <w:rStyle w:val="CommentReference"/>
+        </w:rPr>
+        <w:commentReference w:id="32"/>
       </w:r>
     </w:p>
     <w:p/>
@@ -3254,7 +2924,7 @@
       <w:r>
         <w:t xml:space="preserve">* </w:t>
       </w:r>
-      <w:commentRangeStart w:id="31"/>
+      <w:commentRangeStart w:id="33"/>
       <w:r>
         <w:t xml:space="preserve">The other surprising omission. While there is a fairly strong theoretical motivation (despite my first concern), by the time I got to the methods, </w:t>
       </w:r>
@@ -3267,12 +2937,12 @@
       <w:r>
         <w:t xml:space="preserve"> Actually, in retrospect, I'm not entirely sure what the hypothesis were?! (which is odd considering how theoretical the intro was). It would help to have some clear statements of the form: "if perception works this way, then we should see a difference in [something] between [some two conditions]". By the time I got to the results, I just kind of had a vision of a general purpose, well constructed distributional learning task, and the authors were gonna just kind of see what it showed. But I don't think that's what they're up to here.</w:t>
       </w:r>
-      <w:commentRangeEnd w:id="31"/>
-      <w:r>
-        <w:rPr>
-          <w:rStyle w:val="CommentReference"/>
-        </w:rPr>
-        <w:commentReference w:id="31"/>
+      <w:commentRangeEnd w:id="33"/>
+      <w:r>
+        <w:rPr>
+          <w:rStyle w:val="CommentReference"/>
+        </w:rPr>
+        <w:commentReference w:id="33"/>
       </w:r>
     </w:p>
     <w:p/>
@@ -3280,27 +2950,27 @@
       <w:r>
         <w:t xml:space="preserve">* I never really understood how they are going to test the hypothesis that the prior state of the category system constrains or predicts subsequent adaptation. That seems to be one of their clear goals here. But they only kind of argue that because they had a pre-test they must be doing that . But the </w:t>
       </w:r>
-      <w:commentRangeStart w:id="32"/>
-      <w:commentRangeStart w:id="33"/>
+      <w:commentRangeStart w:id="34"/>
+      <w:commentRangeStart w:id="35"/>
       <w:r>
         <w:rPr>
           <w:highlight w:val="yellow"/>
         </w:rPr>
         <w:t>presumption</w:t>
       </w:r>
-      <w:commentRangeEnd w:id="32"/>
-      <w:r>
-        <w:rPr>
-          <w:rStyle w:val="CommentReference"/>
-        </w:rPr>
-        <w:commentReference w:id="32"/>
-      </w:r>
-      <w:commentRangeEnd w:id="33"/>
-      <w:r>
-        <w:rPr>
-          <w:rStyle w:val="CommentReference"/>
-        </w:rPr>
-        <w:commentReference w:id="33"/>
+      <w:commentRangeEnd w:id="34"/>
+      <w:r>
+        <w:rPr>
+          <w:rStyle w:val="CommentReference"/>
+        </w:rPr>
+        <w:commentReference w:id="34"/>
+      </w:r>
+      <w:commentRangeEnd w:id="35"/>
+      <w:r>
+        <w:rPr>
+          <w:rStyle w:val="CommentReference"/>
+        </w:rPr>
+        <w:commentReference w:id="35"/>
       </w:r>
       <w:r>
         <w:rPr>
@@ -3317,19 +2987,19 @@
         </w:rPr>
         <w:t xml:space="preserve">everyone </w:t>
       </w:r>
-      <w:commentRangeStart w:id="34"/>
+      <w:commentRangeStart w:id="36"/>
       <w:r>
         <w:rPr>
           <w:highlight w:val="yellow"/>
         </w:rPr>
         <w:t>adapts</w:t>
       </w:r>
-      <w:commentRangeEnd w:id="34"/>
-      <w:r>
-        <w:rPr>
-          <w:rStyle w:val="CommentReference"/>
-        </w:rPr>
-        <w:commentReference w:id="34"/>
+      <w:commentRangeEnd w:id="36"/>
+      <w:r>
+        <w:rPr>
+          <w:rStyle w:val="CommentReference"/>
+        </w:rPr>
+        <w:commentReference w:id="36"/>
       </w:r>
       <w:r>
         <w:rPr>
@@ -3397,27 +3067,27 @@
         </w:rPr>
         <w:t xml:space="preserve">expressed as </w:t>
       </w:r>
-      <w:commentRangeStart w:id="35"/>
-      <w:commentRangeStart w:id="36"/>
+      <w:commentRangeStart w:id="37"/>
+      <w:commentRangeStart w:id="38"/>
       <w:r>
         <w:rPr>
           <w:highlight w:val="yellow"/>
         </w:rPr>
         <w:t>variance</w:t>
       </w:r>
-      <w:commentRangeEnd w:id="35"/>
-      <w:r>
-        <w:rPr>
-          <w:rStyle w:val="CommentReference"/>
-        </w:rPr>
-        <w:commentReference w:id="35"/>
-      </w:r>
-      <w:commentRangeEnd w:id="36"/>
-      <w:r>
-        <w:rPr>
-          <w:rStyle w:val="CommentReference"/>
-        </w:rPr>
-        <w:commentReference w:id="36"/>
+      <w:commentRangeEnd w:id="37"/>
+      <w:r>
+        <w:rPr>
+          <w:rStyle w:val="CommentReference"/>
+        </w:rPr>
+        <w:commentReference w:id="37"/>
+      </w:r>
+      <w:commentRangeEnd w:id="38"/>
+      <w:r>
+        <w:rPr>
+          <w:rStyle w:val="CommentReference"/>
+        </w:rPr>
+        <w:commentReference w:id="38"/>
       </w:r>
       <w:r>
         <w:rPr>
@@ -3440,19 +3110,19 @@
         </w:rPr>
         <w:t>almost always refers to *</w:t>
       </w:r>
-      <w:commentRangeStart w:id="37"/>
+      <w:commentRangeStart w:id="39"/>
       <w:r>
         <w:rPr>
           <w:highlight w:val="yellow"/>
         </w:rPr>
         <w:t>unsupervised</w:t>
       </w:r>
-      <w:commentRangeEnd w:id="37"/>
-      <w:r>
-        <w:rPr>
-          <w:rStyle w:val="CommentReference"/>
-        </w:rPr>
-        <w:commentReference w:id="37"/>
+      <w:commentRangeEnd w:id="39"/>
+      <w:r>
+        <w:rPr>
+          <w:rStyle w:val="CommentReference"/>
+        </w:rPr>
+        <w:commentReference w:id="39"/>
       </w:r>
       <w:r>
         <w:rPr>
@@ -3463,9 +3133,9 @@
       <w:r>
         <w:t xml:space="preserve">. But suddenly we get these labeled trials, and it is clear that there is a supervisory signal too. I recognize that semantically, supervised distrubutional learning is quite sensible (you can use the supervisory signal to help learn the supervision). </w:t>
       </w:r>
-      <w:commentRangeStart w:id="38"/>
-      <w:commentRangeStart w:id="39"/>
       <w:commentRangeStart w:id="40"/>
+      <w:commentRangeStart w:id="41"/>
+      <w:commentRangeStart w:id="42"/>
       <w:r>
         <w:t xml:space="preserve">But this is not what the field is likely to </w:t>
       </w:r>
@@ -3473,20 +3143,6 @@
         <w:lastRenderedPageBreak/>
         <w:t xml:space="preserve">expect from the term. It likely also affects learning in fairly dramatic ways (supervised and unsupervised learning are widely seen to have pretty different properties). </w:t>
       </w:r>
-      <w:commentRangeEnd w:id="38"/>
-      <w:r>
-        <w:rPr>
-          <w:rStyle w:val="CommentReference"/>
-        </w:rPr>
-        <w:commentReference w:id="38"/>
-      </w:r>
-      <w:commentRangeEnd w:id="39"/>
-      <w:r>
-        <w:rPr>
-          <w:rStyle w:val="CommentReference"/>
-        </w:rPr>
-        <w:commentReference w:id="39"/>
-      </w:r>
       <w:commentRangeEnd w:id="40"/>
       <w:r>
         <w:rPr>
@@ -3494,25 +3150,39 @@
         </w:rPr>
         <w:commentReference w:id="40"/>
       </w:r>
+      <w:commentRangeEnd w:id="41"/>
+      <w:r>
+        <w:rPr>
+          <w:rStyle w:val="CommentReference"/>
+        </w:rPr>
+        <w:commentReference w:id="41"/>
+      </w:r>
+      <w:commentRangeEnd w:id="42"/>
+      <w:r>
+        <w:rPr>
+          <w:rStyle w:val="CommentReference"/>
+        </w:rPr>
+        <w:commentReference w:id="42"/>
+      </w:r>
       <w:r>
         <w:rPr>
           <w:highlight w:val="yellow"/>
         </w:rPr>
         <w:t>One of the things I didn't like about the introduction is that all perceptual adaptation paradigms are kind of treated the same</w:t>
       </w:r>
-      <w:commentRangeStart w:id="41"/>
+      <w:commentRangeStart w:id="43"/>
       <w:r>
         <w:rPr>
           <w:highlight w:val="yellow"/>
         </w:rPr>
         <w:t>: lexically guided retuning is the same as distributional learning</w:t>
       </w:r>
-      <w:commentRangeEnd w:id="41"/>
-      <w:r>
-        <w:rPr>
-          <w:rStyle w:val="CommentReference"/>
-        </w:rPr>
-        <w:commentReference w:id="41"/>
+      <w:commentRangeEnd w:id="43"/>
+      <w:r>
+        <w:rPr>
+          <w:rStyle w:val="CommentReference"/>
+        </w:rPr>
+        <w:commentReference w:id="43"/>
       </w:r>
       <w:r>
         <w:t>. But they're not. I mean maybe if you're a fully committed Bayesian, they're all just means to get to the underlying statistics. But that's a strong assumption. And then when we get to this new semi-supervised paradigm here, the importance of the differences among learning paradigms really moves to the forefront. I think the manuscript would be much stronger if a) the introduction actually discussed the different paradigms; and b) this particular hybrid was foreshadowed earlier than in the methods.</w:t>
@@ -3529,27 +3199,27 @@
         </w:rPr>
         <w:t xml:space="preserve">a </w:t>
       </w:r>
-      <w:commentRangeStart w:id="42"/>
-      <w:commentRangeStart w:id="43"/>
+      <w:commentRangeStart w:id="44"/>
+      <w:commentRangeStart w:id="45"/>
       <w:r>
         <w:rPr>
           <w:highlight w:val="yellow"/>
         </w:rPr>
         <w:t>visualization</w:t>
       </w:r>
-      <w:commentRangeEnd w:id="42"/>
-      <w:r>
-        <w:rPr>
-          <w:rStyle w:val="CommentReference"/>
-        </w:rPr>
-        <w:commentReference w:id="42"/>
-      </w:r>
-      <w:commentRangeEnd w:id="43"/>
-      <w:r>
-        <w:rPr>
-          <w:rStyle w:val="CommentReference"/>
-        </w:rPr>
-        <w:commentReference w:id="43"/>
+      <w:commentRangeEnd w:id="44"/>
+      <w:r>
+        <w:rPr>
+          <w:rStyle w:val="CommentReference"/>
+        </w:rPr>
+        <w:commentReference w:id="44"/>
+      </w:r>
+      <w:commentRangeEnd w:id="45"/>
+      <w:r>
+        <w:rPr>
+          <w:rStyle w:val="CommentReference"/>
+        </w:rPr>
+        <w:commentReference w:id="45"/>
       </w:r>
       <w:r>
         <w:rPr>
@@ -3572,7 +3242,7 @@
       <w:r>
         <w:t xml:space="preserve">. But here's the second concern, lapse rate may not be the right term (even though that's the standard term for that variable). The term derives from detection paradigms where you might "miss" a stimulus due to a "lapse" of attention. This miss is expected to be independent of the x axis which is why it affects asymptote. </w:t>
       </w:r>
-      <w:commentRangeStart w:id="44"/>
+      <w:commentRangeStart w:id="46"/>
       <w:r>
         <w:t xml:space="preserve">However, in a categorization paradigm, a difference at asymptote might not be a lapse of attention - it may be that people are overall biased to report one category, affecting the asymptote at one category but not that the other), or that nothing sounds like a good /d/ or /t/ to them (affecting both asymptotes equally). It might be </w:t>
       </w:r>
@@ -3585,12 +3255,12 @@
       <w:r>
         <w:t xml:space="preserve"> (even as one wants to acknowledge that the traditional term is lapse). </w:t>
       </w:r>
-      <w:commentRangeEnd w:id="44"/>
-      <w:r>
-        <w:rPr>
-          <w:rStyle w:val="CommentReference"/>
-        </w:rPr>
-        <w:commentReference w:id="44"/>
+      <w:commentRangeEnd w:id="46"/>
+      <w:r>
+        <w:rPr>
+          <w:rStyle w:val="CommentReference"/>
+        </w:rPr>
+        <w:commentReference w:id="46"/>
       </w:r>
       <w:r>
         <w:t>Finally, some psychometric functions would put the lapse rate on only one side of the transition (e.g., for a detection paradigm, people are assumed that they'll always detect the loudest stimuli, but lapses will affect the asymptote for the quiet end). That's obviously It would be helpful to be clear that you used the four-parameter function with lapses on both ends (assuming you did).</w:t>
@@ -3607,27 +3277,27 @@
         </w:rPr>
         <w:t xml:space="preserve">It might be helpful to remind </w:t>
       </w:r>
-      <w:commentRangeStart w:id="45"/>
-      <w:commentRangeStart w:id="46"/>
+      <w:commentRangeStart w:id="47"/>
+      <w:commentRangeStart w:id="48"/>
       <w:r>
         <w:rPr>
           <w:highlight w:val="yellow"/>
         </w:rPr>
         <w:t>the</w:t>
       </w:r>
-      <w:commentRangeEnd w:id="45"/>
-      <w:r>
-        <w:rPr>
-          <w:rStyle w:val="CommentReference"/>
-        </w:rPr>
-        <w:commentReference w:id="45"/>
-      </w:r>
-      <w:commentRangeEnd w:id="46"/>
-      <w:r>
-        <w:rPr>
-          <w:rStyle w:val="CommentReference"/>
-        </w:rPr>
-        <w:commentReference w:id="46"/>
+      <w:commentRangeEnd w:id="47"/>
+      <w:r>
+        <w:rPr>
+          <w:rStyle w:val="CommentReference"/>
+        </w:rPr>
+        <w:commentReference w:id="47"/>
+      </w:r>
+      <w:commentRangeEnd w:id="48"/>
+      <w:r>
+        <w:rPr>
+          <w:rStyle w:val="CommentReference"/>
+        </w:rPr>
+        <w:commentReference w:id="48"/>
       </w:r>
       <w:r>
         <w:rPr>
@@ -3648,19 +3318,19 @@
         </w:rPr>
         <w:t xml:space="preserve">no ground </w:t>
       </w:r>
-      <w:commentRangeStart w:id="47"/>
+      <w:commentRangeStart w:id="49"/>
       <w:r>
         <w:rPr>
           <w:highlight w:val="yellow"/>
         </w:rPr>
         <w:t>truth</w:t>
       </w:r>
-      <w:commentRangeEnd w:id="47"/>
-      <w:r>
-        <w:rPr>
-          <w:rStyle w:val="CommentReference"/>
-        </w:rPr>
-        <w:commentReference w:id="47"/>
+      <w:commentRangeEnd w:id="49"/>
+      <w:r>
+        <w:rPr>
+          <w:rStyle w:val="CommentReference"/>
+        </w:rPr>
+        <w:commentReference w:id="49"/>
       </w:r>
       <w:r>
         <w:t>). It seems to me that a visualization more like Figure 6C might be more valuable - to see the boundaries from the listeners alongside the ideal boundary from the model as they unfold over time…. Oh wait…something like this is provided in Figure 8, ten pages later. Might be helpful to make a version of this earlier - it would be cool to compare the versions with the ideal adapter vs. the ideal observer.</w:t>
@@ -3677,27 +3347,27 @@
         </w:rPr>
         <w:t xml:space="preserve">synthetic speech in </w:t>
       </w:r>
-      <w:commentRangeStart w:id="48"/>
-      <w:commentRangeStart w:id="49"/>
+      <w:commentRangeStart w:id="50"/>
+      <w:commentRangeStart w:id="51"/>
       <w:r>
         <w:rPr>
           <w:highlight w:val="yellow"/>
         </w:rPr>
         <w:t>multiple</w:t>
       </w:r>
-      <w:commentRangeEnd w:id="48"/>
-      <w:r>
-        <w:rPr>
-          <w:rStyle w:val="CommentReference"/>
-        </w:rPr>
-        <w:commentReference w:id="48"/>
-      </w:r>
-      <w:commentRangeEnd w:id="49"/>
-      <w:r>
-        <w:rPr>
-          <w:rStyle w:val="CommentReference"/>
-        </w:rPr>
-        <w:commentReference w:id="49"/>
+      <w:commentRangeEnd w:id="50"/>
+      <w:r>
+        <w:rPr>
+          <w:rStyle w:val="CommentReference"/>
+        </w:rPr>
+        <w:commentReference w:id="50"/>
+      </w:r>
+      <w:commentRangeEnd w:id="51"/>
+      <w:r>
+        <w:rPr>
+          <w:rStyle w:val="CommentReference"/>
+        </w:rPr>
+        <w:commentReference w:id="51"/>
       </w:r>
       <w:r>
         <w:rPr>
@@ -3723,7 +3393,7 @@
       <w:r>
         <w:t>* The authors use the term PSE (point of subjective equality) as the key DV in a lot of analyses. That seems like the right one, but why use that term? It's a fine term, and it comes out of the psychometrics literature, but everyone in speech would call it the category boundary</w:t>
       </w:r>
-      <w:commentRangeStart w:id="50"/>
+      <w:commentRangeStart w:id="52"/>
       <w:r>
         <w:t xml:space="preserve">? </w:t>
       </w:r>
@@ -3733,29 +3403,29 @@
         </w:rPr>
         <w:t xml:space="preserve">Why make your audience learn a new </w:t>
       </w:r>
-      <w:commentRangeStart w:id="51"/>
+      <w:commentRangeStart w:id="53"/>
       <w:r>
         <w:rPr>
           <w:highlight w:val="yellow"/>
         </w:rPr>
         <w:t>term</w:t>
       </w:r>
-      <w:commentRangeEnd w:id="51"/>
-      <w:r>
-        <w:rPr>
-          <w:rStyle w:val="CommentReference"/>
-        </w:rPr>
-        <w:commentReference w:id="51"/>
+      <w:commentRangeEnd w:id="53"/>
+      <w:r>
+        <w:rPr>
+          <w:rStyle w:val="CommentReference"/>
+        </w:rPr>
+        <w:commentReference w:id="53"/>
       </w:r>
       <w:r>
         <w:t xml:space="preserve">? </w:t>
       </w:r>
-      <w:commentRangeEnd w:id="50"/>
-      <w:r>
-        <w:rPr>
-          <w:rStyle w:val="CommentReference"/>
-        </w:rPr>
-        <w:commentReference w:id="50"/>
+      <w:commentRangeEnd w:id="52"/>
+      <w:r>
+        <w:rPr>
+          <w:rStyle w:val="CommentReference"/>
+        </w:rPr>
+        <w:commentReference w:id="52"/>
       </w:r>
       <w:r>
         <w:t>I don't see the point and it's a bit off putting (or even haughty).</w:t>
@@ -3772,19 +3442,19 @@
         </w:rPr>
         <w:t xml:space="preserve">like the ideal adaptor models but I found it very hard to understand how it is different than the various other ideal Bayesian models that were </w:t>
       </w:r>
-      <w:commentRangeStart w:id="52"/>
+      <w:commentRangeStart w:id="54"/>
       <w:r>
         <w:rPr>
           <w:highlight w:val="yellow"/>
         </w:rPr>
         <w:t>presented</w:t>
       </w:r>
-      <w:commentRangeEnd w:id="52"/>
-      <w:r>
-        <w:rPr>
-          <w:rStyle w:val="CommentReference"/>
-        </w:rPr>
-        <w:commentReference w:id="52"/>
+      <w:commentRangeEnd w:id="54"/>
+      <w:r>
+        <w:rPr>
+          <w:rStyle w:val="CommentReference"/>
+        </w:rPr>
+        <w:commentReference w:id="54"/>
       </w:r>
       <w:r>
         <w:rPr>
@@ -3853,27 +3523,27 @@
         </w:rPr>
         <w:t xml:space="preserve">(as a secondary analysis) a </w:t>
       </w:r>
-      <w:commentRangeStart w:id="53"/>
-      <w:commentRangeStart w:id="54"/>
+      <w:commentRangeStart w:id="55"/>
+      <w:commentRangeStart w:id="56"/>
       <w:r>
         <w:rPr>
           <w:highlight w:val="yellow"/>
         </w:rPr>
         <w:t>non</w:t>
       </w:r>
-      <w:commentRangeEnd w:id="53"/>
-      <w:r>
-        <w:rPr>
-          <w:rStyle w:val="CommentReference"/>
-        </w:rPr>
-        <w:commentReference w:id="53"/>
-      </w:r>
-      <w:commentRangeEnd w:id="54"/>
-      <w:r>
-        <w:rPr>
-          <w:rStyle w:val="CommentReference"/>
-        </w:rPr>
-        <w:commentReference w:id="54"/>
+      <w:commentRangeEnd w:id="55"/>
+      <w:r>
+        <w:rPr>
+          <w:rStyle w:val="CommentReference"/>
+        </w:rPr>
+        <w:commentReference w:id="55"/>
+      </w:r>
+      <w:commentRangeEnd w:id="56"/>
+      <w:r>
+        <w:rPr>
+          <w:rStyle w:val="CommentReference"/>
+        </w:rPr>
+        <w:commentReference w:id="56"/>
       </w:r>
       <w:r>
         <w:rPr>
@@ -3904,39 +3574,7 @@
           <w:color w:val="A8D08D" w:themeColor="accent6" w:themeTint="99"/>
           <w:lang w:val="en-US"/>
         </w:rPr>
-        <w:t xml:space="preserve">We would hesitate the describe the Bayesian approach as an issue here. First, frequentist models would likely not at all converge with the full random effect structure (the ‘dark </w:t>
-      </w:r>
-      <w:proofErr w:type="gramStart"/>
-      <w:r>
-        <w:rPr>
-          <w:color w:val="A8D08D" w:themeColor="accent6" w:themeTint="99"/>
-          <w:lang w:val="en-US"/>
-        </w:rPr>
-        <w:t>secret‘ of</w:t>
-      </w:r>
-      <w:proofErr w:type="gramEnd"/>
-      <w:r>
-        <w:rPr>
-          <w:color w:val="A8D08D" w:themeColor="accent6" w:themeTint="99"/>
-          <w:lang w:val="en-US"/>
-        </w:rPr>
-        <w:t xml:space="preserve"> those models that has prompted dozens of highly cited papers in the psych sciences). Second, while there are some libraries for frequentist psychometric models, they all have limitations </w:t>
-      </w:r>
-      <w:proofErr w:type="gramStart"/>
-      <w:r>
-        <w:rPr>
-          <w:color w:val="A8D08D" w:themeColor="accent6" w:themeTint="99"/>
-          <w:lang w:val="en-US"/>
-        </w:rPr>
-        <w:t>with regard to</w:t>
-      </w:r>
-      <w:proofErr w:type="gramEnd"/>
-      <w:r>
-        <w:rPr>
-          <w:color w:val="A8D08D" w:themeColor="accent6" w:themeTint="99"/>
-          <w:lang w:val="en-US"/>
-        </w:rPr>
-        <w:t xml:space="preserve"> the designs they allow, whereas the </w:t>
+        <w:t xml:space="preserve">We would hesitate the describe the Bayesian approach as an issue here. First, frequentist models would likely not at all converge with the full random effect structure (the ‘dark secret‘ of those models that has prompted dozens of highly cited papers in the psych sciences). Second, while there are some libraries for frequentist psychometric models, they all have limitations with regard to the designs they allow, whereas the </w:t>
       </w:r>
       <w:proofErr w:type="spellStart"/>
       <w:r>
@@ -3952,23 +3590,7 @@
           <w:color w:val="A8D08D" w:themeColor="accent6" w:themeTint="99"/>
           <w:lang w:val="en-US"/>
         </w:rPr>
-        <w:t xml:space="preserve"> library has no such limitations. Third, we employ hypothesis tests that would be hard to transfer into a frequentist model, or at least not without refitting the model in </w:t>
-      </w:r>
-      <w:proofErr w:type="gramStart"/>
-      <w:r>
-        <w:rPr>
-          <w:color w:val="A8D08D" w:themeColor="accent6" w:themeTint="99"/>
-          <w:lang w:val="en-US"/>
-        </w:rPr>
-        <w:t>many different ways</w:t>
-      </w:r>
-      <w:proofErr w:type="gramEnd"/>
-      <w:r>
-        <w:rPr>
-          <w:color w:val="A8D08D" w:themeColor="accent6" w:themeTint="99"/>
-          <w:lang w:val="en-US"/>
-        </w:rPr>
-        <w:t xml:space="preserve">. </w:t>
+        <w:t xml:space="preserve"> library has no such limitations. Third, we employ hypothesis tests that would be hard to transfer into a frequentist model, or at least not without refitting the model in many different ways. </w:t>
       </w:r>
     </w:p>
     <w:p>
@@ -3995,7 +3617,7 @@
         </w:rPr>
         <w:t xml:space="preserve">Critically, one of the Bayesian auxiliary analyses we conduct employed a uniform prior, removing any bias from the estimation of parameters. That analysis replicated all findings we report (see SI </w:t>
       </w:r>
-      <w:commentRangeStart w:id="55"/>
+      <w:commentRangeStart w:id="57"/>
       <w:r>
         <w:rPr>
           <w:b/>
@@ -4005,13 +3627,13 @@
         </w:rPr>
         <w:t>XXX</w:t>
       </w:r>
-      <w:commentRangeEnd w:id="55"/>
-      <w:r>
-        <w:rPr>
-          <w:rStyle w:val="CommentReference"/>
-          <w:color w:val="A8D08D" w:themeColor="accent6" w:themeTint="99"/>
-        </w:rPr>
-        <w:commentReference w:id="55"/>
+      <w:commentRangeEnd w:id="57"/>
+      <w:r>
+        <w:rPr>
+          <w:rStyle w:val="CommentReference"/>
+          <w:color w:val="A8D08D" w:themeColor="accent6" w:themeTint="99"/>
+        </w:rPr>
+        <w:commentReference w:id="57"/>
       </w:r>
       <w:r>
         <w:rPr>
@@ -4054,7 +3676,7 @@
         </w:rPr>
         <w:t xml:space="preserve">Finally, we note that there are random effects, both for subject and </w:t>
       </w:r>
-      <w:commentRangeStart w:id="56"/>
+      <w:commentRangeStart w:id="58"/>
       <w:r>
         <w:rPr>
           <w:color w:val="A8D08D" w:themeColor="accent6" w:themeTint="99"/>
@@ -4062,12 +3684,12 @@
         </w:rPr>
         <w:t>for items.</w:t>
       </w:r>
-      <w:commentRangeEnd w:id="56"/>
-      <w:r>
-        <w:rPr>
-          <w:rStyle w:val="CommentReference"/>
-        </w:rPr>
-        <w:commentReference w:id="56"/>
+      <w:commentRangeEnd w:id="58"/>
+      <w:r>
+        <w:rPr>
+          <w:rStyle w:val="CommentReference"/>
+        </w:rPr>
+        <w:commentReference w:id="58"/>
       </w:r>
       <w:r>
         <w:rPr>
@@ -4364,7 +3986,39 @@
       </w:r>
     </w:p>
   </w:comment>
-  <w:comment w:id="8" w:author="Jaeger, Florian" w:date="2024-09-29T17:25:00Z" w:initials="TJ">
+  <w:comment w:id="8" w:author="Microsoft Office User" w:date="2024-09-30T20:24:00Z" w:initials="MOU">
+    <w:p>
+      <w:pPr>
+        <w:pStyle w:val="CommentText"/>
+      </w:pPr>
+      <w:r>
+        <w:rPr>
+          <w:rStyle w:val="CommentReference"/>
+        </w:rPr>
+        <w:annotationRef/>
+      </w:r>
+      <w:r>
+        <w:t>yes</w:t>
+      </w:r>
+    </w:p>
+  </w:comment>
+  <w:comment w:id="9" w:author="Microsoft Office User" w:date="2024-09-30T20:25:00Z" w:initials="MOU">
+    <w:p>
+      <w:pPr>
+        <w:pStyle w:val="CommentText"/>
+      </w:pPr>
+      <w:r>
+        <w:rPr>
+          <w:rStyle w:val="CommentReference"/>
+        </w:rPr>
+        <w:annotationRef/>
+      </w:r>
+      <w:r>
+        <w:t>these are overlapping because the means are very close together on that scale.</w:t>
+      </w:r>
+    </w:p>
+  </w:comment>
+  <w:comment w:id="10" w:author="Jaeger, Florian" w:date="2024-09-29T17:25:00Z" w:initials="TJ">
     <w:p>
       <w:r>
         <w:rPr>
@@ -4382,7 +4036,7 @@
       </w:r>
     </w:p>
   </w:comment>
-  <w:comment w:id="9" w:author="Jaeger, Florian" w:date="2024-09-29T17:27:00Z" w:initials="TJ">
+  <w:comment w:id="11" w:author="Jaeger, Florian" w:date="2024-09-29T17:27:00Z" w:initials="TJ">
     <w:p>
       <w:r>
         <w:rPr>
@@ -4400,7 +4054,7 @@
       </w:r>
     </w:p>
   </w:comment>
-  <w:comment w:id="11" w:author="Microsoft Office User" w:date="2024-09-28T12:03:00Z" w:initials="MOU">
+  <w:comment w:id="13" w:author="Microsoft Office User" w:date="2024-09-28T12:03:00Z" w:initials="MOU">
     <w:p>
       <w:pPr>
         <w:pStyle w:val="CommentText"/>
@@ -4416,7 +4070,7 @@
       </w:r>
     </w:p>
   </w:comment>
-  <w:comment w:id="10" w:author="Jaeger, Florian" w:date="2024-09-30T10:00:00Z" w:initials="TJ">
+  <w:comment w:id="12" w:author="Jaeger, Florian" w:date="2024-09-30T10:00:00Z" w:initials="TJ">
     <w:p>
       <w:r>
         <w:rPr>
@@ -4434,7 +4088,7 @@
       </w:r>
     </w:p>
   </w:comment>
-  <w:comment w:id="12" w:author="Jaeger, Florian" w:date="2024-09-30T10:11:00Z" w:initials="TJ">
+  <w:comment w:id="14" w:author="Jaeger, Florian" w:date="2024-09-30T10:11:00Z" w:initials="TJ">
     <w:p>
       <w:r>
         <w:rPr>
@@ -4463,7 +4117,7 @@
       </w:r>
     </w:p>
   </w:comment>
-  <w:comment w:id="13" w:author="Jaeger, Florian" w:date="2024-09-30T10:00:00Z" w:initials="TJ">
+  <w:comment w:id="15" w:author="Jaeger, Florian" w:date="2024-09-30T10:00:00Z" w:initials="TJ">
     <w:p>
       <w:r>
         <w:rPr>
@@ -4481,7 +4135,7 @@
       </w:r>
     </w:p>
   </w:comment>
-  <w:comment w:id="14" w:author="Jaeger, Florian" w:date="2024-09-29T17:28:00Z" w:initials="TJ">
+  <w:comment w:id="16" w:author="Jaeger, Florian" w:date="2024-09-29T17:28:00Z" w:initials="TJ">
     <w:p>
       <w:r>
         <w:rPr>
@@ -4499,7 +4153,7 @@
       </w:r>
     </w:p>
   </w:comment>
-  <w:comment w:id="15" w:author="Jaeger, Florian" w:date="2024-09-30T11:15:00Z" w:initials="TJ">
+  <w:comment w:id="17" w:author="Jaeger, Florian" w:date="2024-09-30T11:15:00Z" w:initials="TJ">
     <w:p>
       <w:r>
         <w:rPr>
@@ -4517,7 +4171,7 @@
       </w:r>
     </w:p>
   </w:comment>
-  <w:comment w:id="16" w:author="Jaeger, Florian" w:date="2024-09-30T10:30:00Z" w:initials="TJ">
+  <w:comment w:id="18" w:author="Jaeger, Florian" w:date="2024-09-30T10:30:00Z" w:initials="TJ">
     <w:p>
       <w:r>
         <w:rPr>
@@ -4535,7 +4189,7 @@
       </w:r>
     </w:p>
   </w:comment>
-  <w:comment w:id="17" w:author="Jaeger, Florian" w:date="2024-09-30T11:18:00Z" w:initials="TJ">
+  <w:comment w:id="19" w:author="Jaeger, Florian" w:date="2024-09-30T11:18:00Z" w:initials="TJ">
     <w:p>
       <w:r>
         <w:rPr>
@@ -4553,7 +4207,7 @@
       </w:r>
     </w:p>
   </w:comment>
-  <w:comment w:id="18" w:author="Jaeger, Florian" w:date="2024-09-30T11:26:00Z" w:initials="TJ">
+  <w:comment w:id="20" w:author="Jaeger, Florian" w:date="2024-09-30T11:26:00Z" w:initials="TJ">
     <w:p>
       <w:r>
         <w:rPr>
@@ -4571,7 +4225,7 @@
       </w:r>
     </w:p>
   </w:comment>
-  <w:comment w:id="19" w:author="Jaeger, Florian" w:date="2024-09-30T11:46:00Z" w:initials="TJ">
+  <w:comment w:id="21" w:author="Jaeger, Florian" w:date="2024-09-30T11:46:00Z" w:initials="TJ">
     <w:p>
       <w:r>
         <w:rPr>
@@ -4589,7 +4243,7 @@
       </w:r>
     </w:p>
   </w:comment>
-  <w:comment w:id="20" w:author="Jaeger, Florian" w:date="2024-09-30T11:48:00Z" w:initials="TJ">
+  <w:comment w:id="22" w:author="Jaeger, Florian" w:date="2024-09-30T11:48:00Z" w:initials="TJ">
     <w:p>
       <w:r>
         <w:rPr>
@@ -4607,7 +4261,7 @@
       </w:r>
     </w:p>
   </w:comment>
-  <w:comment w:id="21" w:author="Jaeger, Florian" w:date="2024-09-30T11:50:00Z" w:initials="TJ">
+  <w:comment w:id="23" w:author="Jaeger, Florian" w:date="2024-09-30T11:50:00Z" w:initials="TJ">
     <w:p>
       <w:r>
         <w:rPr>
@@ -4625,7 +4279,7 @@
       </w:r>
     </w:p>
   </w:comment>
-  <w:comment w:id="22" w:author="Jaeger, Florian" w:date="2024-09-30T11:54:00Z" w:initials="TJ">
+  <w:comment w:id="24" w:author="Jaeger, Florian" w:date="2024-09-30T11:54:00Z" w:initials="TJ">
     <w:p>
       <w:r>
         <w:rPr>
@@ -4746,7 +4400,7 @@
       </w:r>
     </w:p>
   </w:comment>
-  <w:comment w:id="23" w:author="Jaeger, Florian" w:date="2024-09-29T17:28:00Z" w:initials="TJ">
+  <w:comment w:id="25" w:author="Jaeger, Florian" w:date="2024-09-29T17:28:00Z" w:initials="TJ">
     <w:p>
       <w:r>
         <w:rPr>
@@ -4764,7 +4418,7 @@
       </w:r>
     </w:p>
   </w:comment>
-  <w:comment w:id="24" w:author="Jaeger, Florian" w:date="2024-09-30T11:59:00Z" w:initials="TJ">
+  <w:comment w:id="26" w:author="Jaeger, Florian" w:date="2024-09-30T11:59:00Z" w:initials="TJ">
     <w:p>
       <w:r>
         <w:rPr>
@@ -4782,7 +4436,7 @@
       </w:r>
     </w:p>
   </w:comment>
-  <w:comment w:id="25" w:author="Jaeger, Florian" w:date="2024-09-30T11:59:00Z" w:initials="TJ">
+  <w:comment w:id="27" w:author="Jaeger, Florian" w:date="2024-09-30T11:59:00Z" w:initials="TJ">
     <w:p>
       <w:r>
         <w:rPr>
@@ -4800,7 +4454,7 @@
       </w:r>
     </w:p>
   </w:comment>
-  <w:comment w:id="26" w:author="Jaeger, Florian" w:date="2024-09-29T17:32:00Z" w:initials="TJ">
+  <w:comment w:id="28" w:author="Jaeger, Florian" w:date="2024-09-29T17:32:00Z" w:initials="TJ">
     <w:p>
       <w:r>
         <w:rPr>
@@ -4818,7 +4472,7 @@
       </w:r>
     </w:p>
   </w:comment>
-  <w:comment w:id="27" w:author="Microsoft Office User" w:date="2024-09-28T12:00:00Z" w:initials="MOU">
+  <w:comment w:id="29" w:author="Microsoft Office User" w:date="2024-09-28T12:00:00Z" w:initials="MOU">
     <w:p>
       <w:pPr>
         <w:pStyle w:val="CommentText"/>
@@ -4834,7 +4488,7 @@
       </w:r>
     </w:p>
   </w:comment>
-  <w:comment w:id="28" w:author="Microsoft Office User" w:date="2024-09-28T11:36:00Z" w:initials="MOU">
+  <w:comment w:id="30" w:author="Microsoft Office User" w:date="2024-09-28T11:36:00Z" w:initials="MOU">
     <w:p>
       <w:pPr>
         <w:pStyle w:val="CommentText"/>
@@ -4850,7 +4504,7 @@
       </w:r>
     </w:p>
   </w:comment>
-  <w:comment w:id="29" w:author="Jaeger, Florian" w:date="2024-09-29T17:33:00Z" w:initials="TJ">
+  <w:comment w:id="31" w:author="Jaeger, Florian" w:date="2024-09-29T17:33:00Z" w:initials="TJ">
     <w:p>
       <w:r>
         <w:rPr>
@@ -4868,7 +4522,7 @@
       </w:r>
     </w:p>
   </w:comment>
-  <w:comment w:id="30" w:author="Jaeger, Florian" w:date="2024-09-29T17:34:00Z" w:initials="TJ">
+  <w:comment w:id="32" w:author="Jaeger, Florian" w:date="2024-09-29T17:34:00Z" w:initials="TJ">
     <w:p>
       <w:r>
         <w:rPr>
@@ -4886,7 +4540,7 @@
       </w:r>
     </w:p>
   </w:comment>
-  <w:comment w:id="31" w:author="Jaeger, Florian" w:date="2024-09-29T17:34:00Z" w:initials="TJ">
+  <w:comment w:id="33" w:author="Jaeger, Florian" w:date="2024-09-29T17:34:00Z" w:initials="TJ">
     <w:p>
       <w:r>
         <w:rPr>
@@ -4904,7 +4558,7 @@
       </w:r>
     </w:p>
   </w:comment>
-  <w:comment w:id="32" w:author="Microsoft Office User" w:date="2024-09-28T11:11:00Z" w:initials="MOU">
+  <w:comment w:id="34" w:author="Microsoft Office User" w:date="2024-09-28T11:11:00Z" w:initials="MOU">
     <w:p>
       <w:pPr>
         <w:pStyle w:val="CommentText"/>
@@ -4920,7 +4574,7 @@
       </w:r>
     </w:p>
   </w:comment>
-  <w:comment w:id="33" w:author="Jaeger, Florian" w:date="2024-09-29T17:36:00Z" w:initials="TJ">
+  <w:comment w:id="35" w:author="Jaeger, Florian" w:date="2024-09-29T17:36:00Z" w:initials="TJ">
     <w:p>
       <w:r>
         <w:rPr>
@@ -4938,7 +4592,7 @@
       </w:r>
     </w:p>
   </w:comment>
-  <w:comment w:id="34" w:author="Microsoft Office User" w:date="2024-09-28T11:12:00Z" w:initials="MOU">
+  <w:comment w:id="36" w:author="Microsoft Office User" w:date="2024-09-28T11:12:00Z" w:initials="MOU">
     <w:p>
       <w:pPr>
         <w:pStyle w:val="CommentText"/>
@@ -4954,7 +4608,7 @@
       </w:r>
     </w:p>
   </w:comment>
-  <w:comment w:id="35" w:author="Microsoft Office User" w:date="2024-09-28T11:15:00Z" w:initials="MOU">
+  <w:comment w:id="37" w:author="Microsoft Office User" w:date="2024-09-28T11:15:00Z" w:initials="MOU">
     <w:p>
       <w:pPr>
         <w:pStyle w:val="CommentText"/>
@@ -4970,7 +4624,7 @@
       </w:r>
     </w:p>
   </w:comment>
-  <w:comment w:id="36" w:author="Jaeger, Florian" w:date="2024-09-29T17:37:00Z" w:initials="TJ">
+  <w:comment w:id="38" w:author="Jaeger, Florian" w:date="2024-09-29T17:37:00Z" w:initials="TJ">
     <w:p>
       <w:r>
         <w:rPr>
@@ -4988,7 +4642,7 @@
       </w:r>
     </w:p>
   </w:comment>
-  <w:comment w:id="37" w:author="Microsoft Office User" w:date="2024-09-28T11:16:00Z" w:initials="MOU">
+  <w:comment w:id="39" w:author="Microsoft Office User" w:date="2024-09-28T11:16:00Z" w:initials="MOU">
     <w:p>
       <w:pPr>
         <w:pStyle w:val="CommentText"/>
@@ -5004,7 +4658,7 @@
       </w:r>
     </w:p>
   </w:comment>
-  <w:comment w:id="38" w:author="Jaeger, Florian" w:date="2024-09-29T17:38:00Z" w:initials="TJ">
+  <w:comment w:id="40" w:author="Jaeger, Florian" w:date="2024-09-29T17:38:00Z" w:initials="TJ">
     <w:p>
       <w:r>
         <w:rPr>
@@ -5022,7 +4676,7 @@
       </w:r>
     </w:p>
   </w:comment>
-  <w:comment w:id="39" w:author="Jaeger, Florian" w:date="2024-09-29T17:38:00Z" w:initials="TJ">
+  <w:comment w:id="41" w:author="Jaeger, Florian" w:date="2024-09-29T17:38:00Z" w:initials="TJ">
     <w:p>
       <w:r>
         <w:rPr>
@@ -5040,7 +4694,7 @@
       </w:r>
     </w:p>
   </w:comment>
-  <w:comment w:id="40" w:author="Jaeger, Florian" w:date="2024-09-29T17:39:00Z" w:initials="TJ">
+  <w:comment w:id="42" w:author="Jaeger, Florian" w:date="2024-09-29T17:39:00Z" w:initials="TJ">
     <w:p>
       <w:r>
         <w:rPr>
@@ -5058,7 +4712,7 @@
       </w:r>
     </w:p>
   </w:comment>
-  <w:comment w:id="41" w:author="Jaeger, Florian" w:date="2024-09-29T17:40:00Z" w:initials="TJ">
+  <w:comment w:id="43" w:author="Jaeger, Florian" w:date="2024-09-29T17:40:00Z" w:initials="TJ">
     <w:p>
       <w:r>
         <w:rPr>
@@ -5076,7 +4730,7 @@
       </w:r>
     </w:p>
   </w:comment>
-  <w:comment w:id="42" w:author="Microsoft Office User" w:date="2024-09-28T11:20:00Z" w:initials="MOU">
+  <w:comment w:id="44" w:author="Microsoft Office User" w:date="2024-09-28T11:20:00Z" w:initials="MOU">
     <w:p>
       <w:pPr>
         <w:pStyle w:val="CommentText"/>
@@ -5092,7 +4746,7 @@
       </w:r>
     </w:p>
   </w:comment>
-  <w:comment w:id="43" w:author="Jaeger, Florian" w:date="2024-09-29T17:41:00Z" w:initials="TJ">
+  <w:comment w:id="45" w:author="Jaeger, Florian" w:date="2024-09-29T17:41:00Z" w:initials="TJ">
     <w:p>
       <w:r>
         <w:rPr>
@@ -5110,7 +4764,7 @@
       </w:r>
     </w:p>
   </w:comment>
-  <w:comment w:id="44" w:author="Jaeger, Florian" w:date="2024-09-29T17:42:00Z" w:initials="TJ">
+  <w:comment w:id="46" w:author="Jaeger, Florian" w:date="2024-09-29T17:42:00Z" w:initials="TJ">
     <w:p>
       <w:r>
         <w:rPr>
@@ -5128,7 +4782,7 @@
       </w:r>
     </w:p>
   </w:comment>
-  <w:comment w:id="45" w:author="Microsoft Office User" w:date="2024-09-28T11:23:00Z" w:initials="MOU">
+  <w:comment w:id="47" w:author="Microsoft Office User" w:date="2024-09-28T11:23:00Z" w:initials="MOU">
     <w:p>
       <w:pPr>
         <w:pStyle w:val="CommentText"/>
@@ -5144,7 +4798,7 @@
       </w:r>
     </w:p>
   </w:comment>
-  <w:comment w:id="46" w:author="Jaeger, Florian" w:date="2024-09-29T17:43:00Z" w:initials="TJ">
+  <w:comment w:id="48" w:author="Jaeger, Florian" w:date="2024-09-29T17:43:00Z" w:initials="TJ">
     <w:p>
       <w:r>
         <w:rPr>
@@ -5162,7 +4816,7 @@
       </w:r>
     </w:p>
   </w:comment>
-  <w:comment w:id="47" w:author="Microsoft Office User" w:date="2024-09-28T11:24:00Z" w:initials="MOU">
+  <w:comment w:id="49" w:author="Microsoft Office User" w:date="2024-09-28T11:24:00Z" w:initials="MOU">
     <w:p>
       <w:pPr>
         <w:pStyle w:val="CommentText"/>
@@ -5181,7 +4835,7 @@
       </w:r>
     </w:p>
   </w:comment>
-  <w:comment w:id="48" w:author="Microsoft Office User" w:date="2024-09-28T11:28:00Z" w:initials="MOU">
+  <w:comment w:id="50" w:author="Microsoft Office User" w:date="2024-09-28T11:28:00Z" w:initials="MOU">
     <w:p>
       <w:pPr>
         <w:pStyle w:val="CommentText"/>
@@ -5200,7 +4854,7 @@
       </w:r>
     </w:p>
   </w:comment>
-  <w:comment w:id="49" w:author="Jaeger, Florian" w:date="2024-09-29T17:44:00Z" w:initials="TJ">
+  <w:comment w:id="51" w:author="Jaeger, Florian" w:date="2024-09-29T17:44:00Z" w:initials="TJ">
     <w:p>
       <w:r>
         <w:rPr>
@@ -5218,7 +4872,7 @@
       </w:r>
     </w:p>
   </w:comment>
-  <w:comment w:id="51" w:author="Microsoft Office User" w:date="2024-09-28T11:29:00Z" w:initials="MOU">
+  <w:comment w:id="53" w:author="Microsoft Office User" w:date="2024-09-28T11:29:00Z" w:initials="MOU">
     <w:p>
       <w:pPr>
         <w:pStyle w:val="CommentText"/>
@@ -5234,7 +4888,7 @@
       </w:r>
     </w:p>
   </w:comment>
-  <w:comment w:id="50" w:author="Jaeger, Florian" w:date="2024-09-29T17:46:00Z" w:initials="TJ">
+  <w:comment w:id="52" w:author="Jaeger, Florian" w:date="2024-09-29T17:46:00Z" w:initials="TJ">
     <w:p>
       <w:r>
         <w:rPr>
@@ -5252,7 +4906,7 @@
       </w:r>
     </w:p>
   </w:comment>
-  <w:comment w:id="52" w:author="Microsoft Office User" w:date="2024-09-28T11:30:00Z" w:initials="MOU">
+  <w:comment w:id="54" w:author="Microsoft Office User" w:date="2024-09-28T11:30:00Z" w:initials="MOU">
     <w:p>
       <w:pPr>
         <w:pStyle w:val="CommentText"/>
@@ -5268,7 +4922,7 @@
       </w:r>
     </w:p>
   </w:comment>
-  <w:comment w:id="53" w:author="Microsoft Office User" w:date="2024-09-28T11:58:00Z" w:initials="MOU">
+  <w:comment w:id="55" w:author="Microsoft Office User" w:date="2024-09-28T11:58:00Z" w:initials="MOU">
     <w:p>
       <w:pPr>
         <w:pStyle w:val="CommentText"/>
@@ -5284,7 +4938,7 @@
       </w:r>
     </w:p>
   </w:comment>
-  <w:comment w:id="54" w:author="Jaeger, Florian" w:date="2024-09-29T17:47:00Z" w:initials="TJ">
+  <w:comment w:id="56" w:author="Jaeger, Florian" w:date="2024-09-29T17:47:00Z" w:initials="TJ">
     <w:p>
       <w:r>
         <w:rPr>
@@ -5302,7 +4956,7 @@
       </w:r>
     </w:p>
   </w:comment>
-  <w:comment w:id="55" w:author="Jaeger, Florian" w:date="2024-09-29T17:51:00Z" w:initials="TJ">
+  <w:comment w:id="57" w:author="Jaeger, Florian" w:date="2024-09-29T17:51:00Z" w:initials="TJ">
     <w:p>
       <w:r>
         <w:rPr>
@@ -5320,7 +4974,7 @@
       </w:r>
     </w:p>
   </w:comment>
-  <w:comment w:id="56" w:author="Jaeger, Florian" w:date="2024-09-29T17:53:00Z" w:initials="TJ">
+  <w:comment w:id="58" w:author="Jaeger, Florian" w:date="2024-09-29T17:53:00Z" w:initials="TJ">
     <w:p>
       <w:r>
         <w:rPr>
@@ -5351,6 +5005,8 @@
   <w15:commentEx w15:paraId="72816D06" w15:done="0"/>
   <w15:commentEx w15:paraId="7700B918" w15:done="0"/>
   <w15:commentEx w15:paraId="68C91E16" w15:paraIdParent="7700B918" w15:done="0"/>
+  <w15:commentEx w15:paraId="6790DD99" w15:paraIdParent="7700B918" w15:done="0"/>
+  <w15:commentEx w15:paraId="426DFB68" w15:done="0"/>
   <w15:commentEx w15:paraId="7C8F213D" w15:done="0"/>
   <w15:commentEx w15:paraId="5C74EA5E" w15:done="0"/>
   <w15:commentEx w15:paraId="15FA0C37" w15:done="0"/>
@@ -5413,6 +5069,8 @@
   <w16cex:commentExtensible w16cex:durableId="53FB3BB9" w16cex:dateUtc="2024-09-30T12:13:00Z"/>
   <w16cex:commentExtensible w16cex:durableId="2E026F53" w16cex:dateUtc="2024-09-30T12:25:00Z"/>
   <w16cex:commentExtensible w16cex:durableId="299FC654" w16cex:dateUtc="2024-09-30T13:47:00Z"/>
+  <w16cex:commentExtensible w16cex:durableId="32E9FA56" w16cex:dateUtc="2024-09-30T18:24:00Z"/>
+  <w16cex:commentExtensible w16cex:durableId="3781641D" w16cex:dateUtc="2024-09-30T18:25:00Z"/>
   <w16cex:commentExtensible w16cex:durableId="1C22E5F2" w16cex:dateUtc="2024-09-29T21:25:00Z"/>
   <w16cex:commentExtensible w16cex:durableId="64485B48" w16cex:dateUtc="2024-09-29T21:27:00Z"/>
   <w16cex:commentExtensible w16cex:durableId="6736E668" w16cex:dateUtc="2024-09-28T10:03:00Z"/>
@@ -5475,6 +5133,8 @@
   <w16cid:commentId w16cid:paraId="72816D06" w16cid:durableId="53FB3BB9"/>
   <w16cid:commentId w16cid:paraId="7700B918" w16cid:durableId="2E026F53"/>
   <w16cid:commentId w16cid:paraId="68C91E16" w16cid:durableId="299FC654"/>
+  <w16cid:commentId w16cid:paraId="6790DD99" w16cid:durableId="32E9FA56"/>
+  <w16cid:commentId w16cid:paraId="426DFB68" w16cid:durableId="3781641D"/>
   <w16cid:commentId w16cid:paraId="7C8F213D" w16cid:durableId="1C22E5F2"/>
   <w16cid:commentId w16cid:paraId="5C74EA5E" w16cid:durableId="64485B48"/>
   <w16cid:commentId w16cid:paraId="15FA0C37" w16cid:durableId="6736E668"/>
@@ -6024,7 +5684,7 @@
         <w:kern w:val="2"/>
         <w:sz w:val="24"/>
         <w:szCs w:val="24"/>
-        <w:lang w:eastAsia="en-US" w:bidi="ar-SA"/>
+        <w:lang w:val="en-SE" w:eastAsia="en-US" w:bidi="ar-SA"/>
         <w14:ligatures w14:val="standardContextual"/>
       </w:rPr>
     </w:rPrDefault>
@@ -6416,6 +6076,7 @@
   <w:style w:type="character" w:default="1" w:styleId="DefaultParagraphFont">
     <w:name w:val="Default Paragraph Font"/>
     <w:uiPriority w:val="1"/>
+    <w:semiHidden/>
     <w:unhideWhenUsed/>
   </w:style>
   <w:style w:type="table" w:default="1" w:styleId="TableNormal">

</xml_diff>

<commit_message>
edits related to reviewer comments
</commit_message>
<xml_diff>
--- a/output/papers/Cognition - Round 2/COGNITION_reviewer_comments.docx
+++ b/output/papers/Cognition - Round 2/COGNITION_reviewer_comments.docx
@@ -2378,6 +2378,7 @@
         <w:t xml:space="preserve">While lexical context often disambiguates and labels sounds in everyday speech …,  disambiguating context is not always available. Especially with unfamiliar accents, listeners often have uncertainty about the word sequences they are hearing, reducing the labeling information available to </w:t>
       </w:r>
       <w:commentRangeStart w:id="21"/>
+      <w:commentRangeStart w:id="22"/>
       <w:r>
         <w:rPr>
           <w:i/>
@@ -2393,6 +2394,13 @@
         </w:rPr>
         <w:commentReference w:id="21"/>
       </w:r>
+      <w:commentRangeEnd w:id="22"/>
+      <w:r>
+        <w:rPr>
+          <w:rStyle w:val="CommentReference"/>
+        </w:rPr>
+        <w:commentReference w:id="22"/>
+      </w:r>
       <w:r>
         <w:rPr>
           <w:i/>
@@ -2436,16 +2444,16 @@
     </w:p>
     <w:p/>
     <w:p>
-      <w:commentRangeStart w:id="22"/>
+      <w:commentRangeStart w:id="23"/>
       <w:r>
         <w:t>p. 23, footnote 7: This is confusing. Why use a test and then say it isn't appropriate?</w:t>
       </w:r>
-      <w:commentRangeEnd w:id="22"/>
-      <w:r>
-        <w:rPr>
-          <w:rStyle w:val="CommentReference"/>
-        </w:rPr>
-        <w:commentReference w:id="22"/>
+      <w:commentRangeEnd w:id="23"/>
+      <w:r>
+        <w:rPr>
+          <w:rStyle w:val="CommentReference"/>
+        </w:rPr>
+        <w:commentReference w:id="23"/>
       </w:r>
     </w:p>
     <w:p/>
@@ -2458,16 +2466,16 @@
       <w:r>
         <w:t xml:space="preserve">Table 3: Explain in a table note why some rows are italicized. </w:t>
       </w:r>
-      <w:commentRangeStart w:id="23"/>
+      <w:commentRangeStart w:id="24"/>
       <w:r>
         <w:t>This currently has to be inferred from the main text.</w:t>
       </w:r>
-      <w:commentRangeEnd w:id="23"/>
-      <w:r>
-        <w:rPr>
-          <w:rStyle w:val="CommentReference"/>
-        </w:rPr>
-        <w:commentReference w:id="23"/>
+      <w:commentRangeEnd w:id="24"/>
+      <w:r>
+        <w:rPr>
+          <w:rStyle w:val="CommentReference"/>
+        </w:rPr>
+        <w:commentReference w:id="24"/>
       </w:r>
     </w:p>
     <w:p>
@@ -2489,48 +2497,78 @@
       <w:r>
         <w:t xml:space="preserve">p. 30: </w:t>
       </w:r>
-      <w:commentRangeStart w:id="24"/>
+      <w:commentRangeStart w:id="25"/>
+      <w:commentRangeStart w:id="26"/>
       <w:r>
         <w:t>Figure 7 is not discussed in the main text.</w:t>
       </w:r>
-      <w:commentRangeEnd w:id="24"/>
-      <w:r>
-        <w:rPr>
-          <w:rStyle w:val="CommentReference"/>
-        </w:rPr>
-        <w:commentReference w:id="24"/>
-      </w:r>
-    </w:p>
-    <w:p>
-      <w:pPr>
-        <w:rPr>
-          <w:lang w:val="en-US"/>
-        </w:rPr>
-      </w:pPr>
-      <w:r>
-        <w:t>p. 32: Spell out VG and LG in VGPL and LGPL on first use of these abbreviations.</w:t>
-      </w:r>
-    </w:p>
-    <w:p>
-      <w:r>
-        <w:t>p. 40, l. 887: improve -&gt; approach</w:t>
-      </w:r>
-    </w:p>
-    <w:p>
-      <w:pPr>
-        <w:rPr>
-          <w:lang w:val="en-US"/>
-        </w:rPr>
-      </w:pPr>
-    </w:p>
-    <w:p>
-      <w:pPr>
-        <w:rPr>
-          <w:color w:val="A8D08D" w:themeColor="accent6" w:themeTint="99"/>
-          <w:lang w:val="en-US"/>
-        </w:rPr>
-      </w:pPr>
-      <w:commentRangeStart w:id="25"/>
+      <w:commentRangeEnd w:id="25"/>
+      <w:r>
+        <w:rPr>
+          <w:rStyle w:val="CommentReference"/>
+        </w:rPr>
+        <w:commentReference w:id="25"/>
+      </w:r>
+      <w:commentRangeEnd w:id="26"/>
+      <w:r>
+        <w:rPr>
+          <w:rStyle w:val="CommentReference"/>
+        </w:rPr>
+        <w:commentReference w:id="26"/>
+      </w:r>
+    </w:p>
+    <w:p>
+      <w:pPr>
+        <w:rPr>
+          <w:lang w:val="en-US"/>
+        </w:rPr>
+      </w:pPr>
+      <w:r>
+        <w:t xml:space="preserve">p. 32: </w:t>
+      </w:r>
+      <w:commentRangeStart w:id="27"/>
+      <w:r>
+        <w:t>Spell out VG and LG in VGPL and LGPL on first use of these abbreviations.</w:t>
+      </w:r>
+      <w:commentRangeEnd w:id="27"/>
+      <w:r>
+        <w:rPr>
+          <w:rStyle w:val="CommentReference"/>
+        </w:rPr>
+        <w:commentReference w:id="27"/>
+      </w:r>
+    </w:p>
+    <w:p>
+      <w:r>
+        <w:t xml:space="preserve">p. 40, l. 887: improve -&gt; </w:t>
+      </w:r>
+      <w:commentRangeStart w:id="28"/>
+      <w:r>
+        <w:t>approach</w:t>
+      </w:r>
+      <w:commentRangeEnd w:id="28"/>
+      <w:r>
+        <w:rPr>
+          <w:rStyle w:val="CommentReference"/>
+        </w:rPr>
+        <w:commentReference w:id="28"/>
+      </w:r>
+    </w:p>
+    <w:p>
+      <w:pPr>
+        <w:rPr>
+          <w:lang w:val="en-US"/>
+        </w:rPr>
+      </w:pPr>
+    </w:p>
+    <w:p>
+      <w:pPr>
+        <w:rPr>
+          <w:color w:val="A8D08D" w:themeColor="accent6" w:themeTint="99"/>
+          <w:lang w:val="en-US"/>
+        </w:rPr>
+      </w:pPr>
+      <w:commentRangeStart w:id="29"/>
       <w:r>
         <w:rPr>
           <w:color w:val="A8D08D" w:themeColor="accent6" w:themeTint="99"/>
@@ -2552,12 +2590,12 @@
         </w:rPr>
         <w:t>!</w:t>
       </w:r>
-      <w:commentRangeEnd w:id="25"/>
-      <w:r>
-        <w:rPr>
-          <w:rStyle w:val="CommentReference"/>
-        </w:rPr>
-        <w:commentReference w:id="25"/>
+      <w:commentRangeEnd w:id="29"/>
+      <w:r>
+        <w:rPr>
+          <w:rStyle w:val="CommentReference"/>
+        </w:rPr>
+        <w:commentReference w:id="29"/>
       </w:r>
     </w:p>
     <w:p>
@@ -2591,8 +2629,8 @@
           <w:lang w:val="en-US"/>
         </w:rPr>
       </w:pPr>
-      <w:commentRangeStart w:id="26"/>
-      <w:commentRangeStart w:id="27"/>
+      <w:commentRangeStart w:id="30"/>
+      <w:commentRangeStart w:id="31"/>
       <w:r>
         <w:rPr>
           <w:b/>
@@ -2653,19 +2691,19 @@
         </w:rPr>
         <w:t>(it’s the best the model can do to fit listeners’ behavior).</w:t>
       </w:r>
-      <w:commentRangeEnd w:id="26"/>
-      <w:r>
-        <w:rPr>
-          <w:rStyle w:val="CommentReference"/>
-        </w:rPr>
-        <w:commentReference w:id="26"/>
-      </w:r>
-      <w:commentRangeEnd w:id="27"/>
-      <w:r>
-        <w:rPr>
-          <w:rStyle w:val="CommentReference"/>
-        </w:rPr>
-        <w:commentReference w:id="27"/>
+      <w:commentRangeEnd w:id="30"/>
+      <w:r>
+        <w:rPr>
+          <w:rStyle w:val="CommentReference"/>
+        </w:rPr>
+        <w:commentReference w:id="30"/>
+      </w:r>
+      <w:commentRangeEnd w:id="31"/>
+      <w:r>
+        <w:rPr>
+          <w:rStyle w:val="CommentReference"/>
+        </w:rPr>
+        <w:commentReference w:id="31"/>
       </w:r>
     </w:p>
     <w:p>
@@ -2733,7 +2771,7 @@
         </w:rPr>
         <w:t xml:space="preserve">We thank the reviewer for this summary, and the encouragement. MORE </w:t>
       </w:r>
-      <w:commentRangeStart w:id="28"/>
+      <w:commentRangeStart w:id="32"/>
       <w:r>
         <w:rPr>
           <w:color w:val="A8D08D" w:themeColor="accent6" w:themeTint="99"/>
@@ -2741,12 +2779,12 @@
         </w:rPr>
         <w:t>HERE</w:t>
       </w:r>
-      <w:commentRangeEnd w:id="28"/>
-      <w:r>
-        <w:rPr>
-          <w:rStyle w:val="CommentReference"/>
-        </w:rPr>
-        <w:commentReference w:id="28"/>
+      <w:commentRangeEnd w:id="32"/>
+      <w:r>
+        <w:rPr>
+          <w:rStyle w:val="CommentReference"/>
+        </w:rPr>
+        <w:commentReference w:id="32"/>
       </w:r>
       <w:r>
         <w:rPr>
@@ -2776,16 +2814,16 @@
         <w:lastRenderedPageBreak/>
         <w:t xml:space="preserve">First, the point that learning depends on prior distributions. Well of course it does. This non-controversial. The authors kind of pitch it in a soft Bayesian approach, but all models of adaptation of the L1 </w:t>
       </w:r>
-      <w:commentRangeStart w:id="29"/>
+      <w:commentRangeStart w:id="33"/>
       <w:r>
         <w:t xml:space="preserve">assume </w:t>
       </w:r>
-      <w:commentRangeEnd w:id="29"/>
-      <w:r>
-        <w:rPr>
-          <w:rStyle w:val="CommentReference"/>
-        </w:rPr>
-        <w:commentReference w:id="29"/>
+      <w:commentRangeEnd w:id="33"/>
+      <w:r>
+        <w:rPr>
+          <w:rStyle w:val="CommentReference"/>
+        </w:rPr>
+        <w:commentReference w:id="33"/>
       </w:r>
       <w:r>
         <w:t xml:space="preserve">that what is going on is that learners adapt their existing categories. To that end, the critical empirical novelty is that there's a pretest. But even then (as I detail below) </w:t>
@@ -2882,95 +2920,95 @@
         </w:rPr>
         <w:t xml:space="preserve">part of the study was </w:t>
       </w:r>
-      <w:commentRangeStart w:id="30"/>
-      <w:commentRangeStart w:id="31"/>
-      <w:r>
-        <w:rPr>
-          <w:highlight w:val="yellow"/>
-        </w:rPr>
-        <w:t>preregistered</w:t>
-      </w:r>
-      <w:commentRangeEnd w:id="30"/>
-      <w:r>
-        <w:rPr>
-          <w:rStyle w:val="CommentReference"/>
-        </w:rPr>
-        <w:commentReference w:id="30"/>
-      </w:r>
-      <w:commentRangeEnd w:id="31"/>
-      <w:r>
-        <w:rPr>
-          <w:rStyle w:val="CommentReference"/>
-        </w:rPr>
-        <w:commentReference w:id="31"/>
-      </w:r>
-      <w:r>
-        <w:t xml:space="preserve">. I don't think every sample size needs to be justified by a priori power - particularly the first study in a new paradigm where effect sizes can't be known. I'm fine if the argument is just "we ran a lot because we didn't know what to expect". </w:t>
-      </w:r>
-      <w:commentRangeStart w:id="32"/>
-      <w:r>
-        <w:t>But even then it would be very useful to include a sensitivity/minimum detectable effect analysis to help the reader understand what kind of effects could be detected.</w:t>
-      </w:r>
-      <w:commentRangeEnd w:id="32"/>
-      <w:r>
-        <w:rPr>
-          <w:rStyle w:val="CommentReference"/>
-        </w:rPr>
-        <w:commentReference w:id="32"/>
-      </w:r>
-    </w:p>
-    <w:p/>
-    <w:p>
-      <w:r>
-        <w:t xml:space="preserve">* </w:t>
-      </w:r>
-      <w:commentRangeStart w:id="33"/>
-      <w:r>
-        <w:t xml:space="preserve">The other surprising omission. While there is a fairly strong theoretical motivation (despite my first concern), by the time I got to the methods, </w:t>
-      </w:r>
-      <w:r>
-        <w:rPr>
-          <w:highlight w:val="yellow"/>
-        </w:rPr>
-        <w:t>I really didn't know how the hypotheses mapped on to the experimental contrasts and/or conditions?</w:t>
-      </w:r>
-      <w:r>
-        <w:t xml:space="preserve"> Actually, in retrospect, I'm not entirely sure what the hypothesis were?! (which is odd considering how theoretical the intro was). It would help to have some clear statements of the form: "if perception works this way, then we should see a difference in [something] between [some two conditions]". By the time I got to the results, I just kind of had a vision of a general purpose, well constructed distributional learning task, and the authors were gonna just kind of see what it showed. But I don't think that's what they're up to here.</w:t>
-      </w:r>
-      <w:commentRangeEnd w:id="33"/>
-      <w:r>
-        <w:rPr>
-          <w:rStyle w:val="CommentReference"/>
-        </w:rPr>
-        <w:commentReference w:id="33"/>
-      </w:r>
-    </w:p>
-    <w:p/>
-    <w:p>
-      <w:r>
-        <w:t xml:space="preserve">* I never really understood how they are going to test the hypothesis that the prior state of the category system constrains or predicts subsequent adaptation. That seems to be one of their clear goals here. But they only kind of argue that because they had a pre-test they must be doing that . But the </w:t>
-      </w:r>
       <w:commentRangeStart w:id="34"/>
       <w:commentRangeStart w:id="35"/>
       <w:r>
         <w:rPr>
           <w:highlight w:val="yellow"/>
         </w:rPr>
+        <w:t>preregistered</w:t>
+      </w:r>
+      <w:commentRangeEnd w:id="34"/>
+      <w:r>
+        <w:rPr>
+          <w:rStyle w:val="CommentReference"/>
+        </w:rPr>
+        <w:commentReference w:id="34"/>
+      </w:r>
+      <w:commentRangeEnd w:id="35"/>
+      <w:r>
+        <w:rPr>
+          <w:rStyle w:val="CommentReference"/>
+        </w:rPr>
+        <w:commentReference w:id="35"/>
+      </w:r>
+      <w:r>
+        <w:t xml:space="preserve">. I don't think every sample size needs to be justified by a priori power - particularly the first study in a new paradigm where effect sizes can't be known. I'm fine if the argument is just "we ran a lot because we didn't know what to expect". </w:t>
+      </w:r>
+      <w:commentRangeStart w:id="36"/>
+      <w:r>
+        <w:t>But even then it would be very useful to include a sensitivity/minimum detectable effect analysis to help the reader understand what kind of effects could be detected.</w:t>
+      </w:r>
+      <w:commentRangeEnd w:id="36"/>
+      <w:r>
+        <w:rPr>
+          <w:rStyle w:val="CommentReference"/>
+        </w:rPr>
+        <w:commentReference w:id="36"/>
+      </w:r>
+    </w:p>
+    <w:p/>
+    <w:p>
+      <w:r>
+        <w:t xml:space="preserve">* </w:t>
+      </w:r>
+      <w:commentRangeStart w:id="37"/>
+      <w:r>
+        <w:t xml:space="preserve">The other surprising omission. While there is a fairly strong theoretical motivation (despite my first concern), by the time I got to the methods, </w:t>
+      </w:r>
+      <w:r>
+        <w:rPr>
+          <w:highlight w:val="yellow"/>
+        </w:rPr>
+        <w:t>I really didn't know how the hypotheses mapped on to the experimental contrasts and/or conditions?</w:t>
+      </w:r>
+      <w:r>
+        <w:t xml:space="preserve"> Actually, in retrospect, I'm not entirely sure what the hypothesis were?! (which is odd considering how theoretical the intro was). It would help to have some clear statements of the form: "if perception works this way, then we should see a difference in [something] between [some two conditions]". By the time I got to the results, I just kind of had a vision of a general purpose, well constructed distributional learning task, and the authors were gonna just kind of see what it showed. But I don't think that's what they're up to here.</w:t>
+      </w:r>
+      <w:commentRangeEnd w:id="37"/>
+      <w:r>
+        <w:rPr>
+          <w:rStyle w:val="CommentReference"/>
+        </w:rPr>
+        <w:commentReference w:id="37"/>
+      </w:r>
+    </w:p>
+    <w:p/>
+    <w:p>
+      <w:r>
+        <w:t xml:space="preserve">* I never really understood how they are going to test the hypothesis that the prior state of the category system constrains or predicts subsequent adaptation. That seems to be one of their clear goals here. But they only kind of argue that because they had a pre-test they must be doing that . But the </w:t>
+      </w:r>
+      <w:commentRangeStart w:id="38"/>
+      <w:commentRangeStart w:id="39"/>
+      <w:r>
+        <w:rPr>
+          <w:highlight w:val="yellow"/>
+        </w:rPr>
         <w:t>presumption</w:t>
       </w:r>
-      <w:commentRangeEnd w:id="34"/>
-      <w:r>
-        <w:rPr>
-          <w:rStyle w:val="CommentReference"/>
-        </w:rPr>
-        <w:commentReference w:id="34"/>
-      </w:r>
-      <w:commentRangeEnd w:id="35"/>
-      <w:r>
-        <w:rPr>
-          <w:rStyle w:val="CommentReference"/>
-        </w:rPr>
-        <w:commentReference w:id="35"/>
+      <w:commentRangeEnd w:id="38"/>
+      <w:r>
+        <w:rPr>
+          <w:rStyle w:val="CommentReference"/>
+        </w:rPr>
+        <w:commentReference w:id="38"/>
+      </w:r>
+      <w:commentRangeEnd w:id="39"/>
+      <w:r>
+        <w:rPr>
+          <w:rStyle w:val="CommentReference"/>
+        </w:rPr>
+        <w:commentReference w:id="39"/>
       </w:r>
       <w:r>
         <w:rPr>
@@ -2987,19 +3025,19 @@
         </w:rPr>
         <w:t xml:space="preserve">everyone </w:t>
       </w:r>
-      <w:commentRangeStart w:id="36"/>
+      <w:commentRangeStart w:id="40"/>
       <w:r>
         <w:rPr>
           <w:highlight w:val="yellow"/>
         </w:rPr>
         <w:t>adapts</w:t>
       </w:r>
-      <w:commentRangeEnd w:id="36"/>
-      <w:r>
-        <w:rPr>
-          <w:rStyle w:val="CommentReference"/>
-        </w:rPr>
-        <w:commentReference w:id="36"/>
+      <w:commentRangeEnd w:id="40"/>
+      <w:r>
+        <w:rPr>
+          <w:rStyle w:val="CommentReference"/>
+        </w:rPr>
+        <w:commentReference w:id="40"/>
       </w:r>
       <w:r>
         <w:rPr>
@@ -3067,102 +3105,102 @@
         </w:rPr>
         <w:t xml:space="preserve">expressed as </w:t>
       </w:r>
-      <w:commentRangeStart w:id="37"/>
-      <w:commentRangeStart w:id="38"/>
-      <w:r>
-        <w:rPr>
-          <w:highlight w:val="yellow"/>
-        </w:rPr>
-        <w:t>variance</w:t>
-      </w:r>
-      <w:commentRangeEnd w:id="37"/>
-      <w:r>
-        <w:rPr>
-          <w:rStyle w:val="CommentReference"/>
-        </w:rPr>
-        <w:commentReference w:id="37"/>
-      </w:r>
-      <w:commentRangeEnd w:id="38"/>
-      <w:r>
-        <w:rPr>
-          <w:rStyle w:val="CommentReference"/>
-        </w:rPr>
-        <w:commentReference w:id="38"/>
-      </w:r>
-      <w:r>
-        <w:rPr>
-          <w:highlight w:val="yellow"/>
-        </w:rPr>
-        <w:t>, not SD</w:t>
-      </w:r>
-      <w:r>
-        <w:t>? I read them as SDs first (and I think most phonetically minded folks would read them this way) and as a result the estimates seemed huge (an 80 msec width in the /d/ distribution!) until you realize that they are squared (8.8 msec width is perfectly appropriate).</w:t>
-      </w:r>
-    </w:p>
-    <w:p/>
-    <w:p>
-      <w:r>
-        <w:t xml:space="preserve">* Page 15, top paragraph: Distributional learning - at least as that term has been used in the literature - </w:t>
-      </w:r>
-      <w:r>
-        <w:rPr>
-          <w:highlight w:val="yellow"/>
-        </w:rPr>
-        <w:t>almost always refers to *</w:t>
-      </w:r>
-      <w:commentRangeStart w:id="39"/>
-      <w:r>
-        <w:rPr>
-          <w:highlight w:val="yellow"/>
-        </w:rPr>
-        <w:t>unsupervised</w:t>
-      </w:r>
-      <w:commentRangeEnd w:id="39"/>
-      <w:r>
-        <w:rPr>
-          <w:rStyle w:val="CommentReference"/>
-        </w:rPr>
-        <w:commentReference w:id="39"/>
-      </w:r>
-      <w:r>
-        <w:rPr>
-          <w:highlight w:val="yellow"/>
-        </w:rPr>
-        <w:t>* learning</w:t>
-      </w:r>
-      <w:r>
-        <w:t xml:space="preserve">. But suddenly we get these labeled trials, and it is clear that there is a supervisory signal too. I recognize that semantically, supervised distrubutional learning is quite sensible (you can use the supervisory signal to help learn the supervision). </w:t>
-      </w:r>
-      <w:commentRangeStart w:id="40"/>
       <w:commentRangeStart w:id="41"/>
       <w:commentRangeStart w:id="42"/>
       <w:r>
+        <w:rPr>
+          <w:highlight w:val="yellow"/>
+        </w:rPr>
+        <w:t>variance</w:t>
+      </w:r>
+      <w:commentRangeEnd w:id="41"/>
+      <w:r>
+        <w:rPr>
+          <w:rStyle w:val="CommentReference"/>
+        </w:rPr>
+        <w:commentReference w:id="41"/>
+      </w:r>
+      <w:commentRangeEnd w:id="42"/>
+      <w:r>
+        <w:rPr>
+          <w:rStyle w:val="CommentReference"/>
+        </w:rPr>
+        <w:commentReference w:id="42"/>
+      </w:r>
+      <w:r>
+        <w:rPr>
+          <w:highlight w:val="yellow"/>
+        </w:rPr>
+        <w:t>, not SD</w:t>
+      </w:r>
+      <w:r>
+        <w:t>? I read them as SDs first (and I think most phonetically minded folks would read them this way) and as a result the estimates seemed huge (an 80 msec width in the /d/ distribution!) until you realize that they are squared (8.8 msec width is perfectly appropriate).</w:t>
+      </w:r>
+    </w:p>
+    <w:p/>
+    <w:p>
+      <w:r>
+        <w:t xml:space="preserve">* Page 15, top paragraph: Distributional learning - at least as that term has been used in the literature - </w:t>
+      </w:r>
+      <w:r>
+        <w:rPr>
+          <w:highlight w:val="yellow"/>
+        </w:rPr>
+        <w:t>almost always refers to *</w:t>
+      </w:r>
+      <w:commentRangeStart w:id="43"/>
+      <w:r>
+        <w:rPr>
+          <w:highlight w:val="yellow"/>
+        </w:rPr>
+        <w:t>unsupervised</w:t>
+      </w:r>
+      <w:commentRangeEnd w:id="43"/>
+      <w:r>
+        <w:rPr>
+          <w:rStyle w:val="CommentReference"/>
+        </w:rPr>
+        <w:commentReference w:id="43"/>
+      </w:r>
+      <w:r>
+        <w:rPr>
+          <w:highlight w:val="yellow"/>
+        </w:rPr>
+        <w:t>* learning</w:t>
+      </w:r>
+      <w:r>
+        <w:t xml:space="preserve">. But suddenly we get these labeled trials, and it is clear that there is a supervisory signal too. I recognize that semantically, supervised distrubutional learning is quite sensible (you can use the supervisory signal to help learn the supervision). </w:t>
+      </w:r>
+      <w:commentRangeStart w:id="44"/>
+      <w:commentRangeStart w:id="45"/>
+      <w:commentRangeStart w:id="46"/>
+      <w:r>
         <w:t xml:space="preserve">But this is not what the field is likely to </w:t>
       </w:r>
       <w:r>
         <w:lastRenderedPageBreak/>
         <w:t xml:space="preserve">expect from the term. It likely also affects learning in fairly dramatic ways (supervised and unsupervised learning are widely seen to have pretty different properties). </w:t>
       </w:r>
-      <w:commentRangeEnd w:id="40"/>
-      <w:r>
-        <w:rPr>
-          <w:rStyle w:val="CommentReference"/>
-        </w:rPr>
-        <w:commentReference w:id="40"/>
-      </w:r>
-      <w:commentRangeEnd w:id="41"/>
-      <w:r>
-        <w:rPr>
-          <w:rStyle w:val="CommentReference"/>
-        </w:rPr>
-        <w:commentReference w:id="41"/>
-      </w:r>
-      <w:commentRangeEnd w:id="42"/>
-      <w:r>
-        <w:rPr>
-          <w:rStyle w:val="CommentReference"/>
-        </w:rPr>
-        <w:commentReference w:id="42"/>
+      <w:commentRangeEnd w:id="44"/>
+      <w:r>
+        <w:rPr>
+          <w:rStyle w:val="CommentReference"/>
+        </w:rPr>
+        <w:commentReference w:id="44"/>
+      </w:r>
+      <w:commentRangeEnd w:id="45"/>
+      <w:r>
+        <w:rPr>
+          <w:rStyle w:val="CommentReference"/>
+        </w:rPr>
+        <w:commentReference w:id="45"/>
+      </w:r>
+      <w:commentRangeEnd w:id="46"/>
+      <w:r>
+        <w:rPr>
+          <w:rStyle w:val="CommentReference"/>
+        </w:rPr>
+        <w:commentReference w:id="46"/>
       </w:r>
       <w:r>
         <w:rPr>
@@ -3170,19 +3208,19 @@
         </w:rPr>
         <w:t>One of the things I didn't like about the introduction is that all perceptual adaptation paradigms are kind of treated the same</w:t>
       </w:r>
-      <w:commentRangeStart w:id="43"/>
+      <w:commentRangeStart w:id="47"/>
       <w:r>
         <w:rPr>
           <w:highlight w:val="yellow"/>
         </w:rPr>
         <w:t>: lexically guided retuning is the same as distributional learning</w:t>
       </w:r>
-      <w:commentRangeEnd w:id="43"/>
-      <w:r>
-        <w:rPr>
-          <w:rStyle w:val="CommentReference"/>
-        </w:rPr>
-        <w:commentReference w:id="43"/>
+      <w:commentRangeEnd w:id="47"/>
+      <w:r>
+        <w:rPr>
+          <w:rStyle w:val="CommentReference"/>
+        </w:rPr>
+        <w:commentReference w:id="47"/>
       </w:r>
       <w:r>
         <w:t>. But they're not. I mean maybe if you're a fully committed Bayesian, they're all just means to get to the underlying statistics. But that's a strong assumption. And then when we get to this new semi-supervised paradigm here, the importance of the differences among learning paradigms really moves to the forefront. I think the manuscript would be much stronger if a) the introduction actually discussed the different paradigms; and b) this particular hybrid was foreshadowed earlier than in the methods.</w:t>
@@ -3199,27 +3237,27 @@
         </w:rPr>
         <w:t xml:space="preserve">a </w:t>
       </w:r>
-      <w:commentRangeStart w:id="44"/>
-      <w:commentRangeStart w:id="45"/>
+      <w:commentRangeStart w:id="48"/>
+      <w:commentRangeStart w:id="49"/>
       <w:r>
         <w:rPr>
           <w:highlight w:val="yellow"/>
         </w:rPr>
         <w:t>visualization</w:t>
       </w:r>
-      <w:commentRangeEnd w:id="44"/>
-      <w:r>
-        <w:rPr>
-          <w:rStyle w:val="CommentReference"/>
-        </w:rPr>
-        <w:commentReference w:id="44"/>
-      </w:r>
-      <w:commentRangeEnd w:id="45"/>
-      <w:r>
-        <w:rPr>
-          <w:rStyle w:val="CommentReference"/>
-        </w:rPr>
-        <w:commentReference w:id="45"/>
+      <w:commentRangeEnd w:id="48"/>
+      <w:r>
+        <w:rPr>
+          <w:rStyle w:val="CommentReference"/>
+        </w:rPr>
+        <w:commentReference w:id="48"/>
+      </w:r>
+      <w:commentRangeEnd w:id="49"/>
+      <w:r>
+        <w:rPr>
+          <w:rStyle w:val="CommentReference"/>
+        </w:rPr>
+        <w:commentReference w:id="49"/>
       </w:r>
       <w:r>
         <w:rPr>
@@ -3242,7 +3280,7 @@
       <w:r>
         <w:t xml:space="preserve">. But here's the second concern, lapse rate may not be the right term (even though that's the standard term for that variable). The term derives from detection paradigms where you might "miss" a stimulus due to a "lapse" of attention. This miss is expected to be independent of the x axis which is why it affects asymptote. </w:t>
       </w:r>
-      <w:commentRangeStart w:id="46"/>
+      <w:commentRangeStart w:id="50"/>
       <w:r>
         <w:t xml:space="preserve">However, in a categorization paradigm, a difference at asymptote might not be a lapse of attention - it may be that people are overall biased to report one category, affecting the asymptote at one category but not that the other), or that nothing sounds like a good /d/ or /t/ to them (affecting both asymptotes equally). It might be </w:t>
       </w:r>
@@ -3255,12 +3293,12 @@
       <w:r>
         <w:t xml:space="preserve"> (even as one wants to acknowledge that the traditional term is lapse). </w:t>
       </w:r>
-      <w:commentRangeEnd w:id="46"/>
-      <w:r>
-        <w:rPr>
-          <w:rStyle w:val="CommentReference"/>
-        </w:rPr>
-        <w:commentReference w:id="46"/>
+      <w:commentRangeEnd w:id="50"/>
+      <w:r>
+        <w:rPr>
+          <w:rStyle w:val="CommentReference"/>
+        </w:rPr>
+        <w:commentReference w:id="50"/>
       </w:r>
       <w:r>
         <w:t>Finally, some psychometric functions would put the lapse rate on only one side of the transition (e.g., for a detection paradigm, people are assumed that they'll always detect the loudest stimuli, but lapses will affect the asymptote for the quiet end). That's obviously It would be helpful to be clear that you used the four-parameter function with lapses on both ends (assuming you did).</w:t>
@@ -3277,27 +3315,27 @@
         </w:rPr>
         <w:t xml:space="preserve">It might be helpful to remind </w:t>
       </w:r>
-      <w:commentRangeStart w:id="47"/>
-      <w:commentRangeStart w:id="48"/>
+      <w:commentRangeStart w:id="51"/>
+      <w:commentRangeStart w:id="52"/>
       <w:r>
         <w:rPr>
           <w:highlight w:val="yellow"/>
         </w:rPr>
         <w:t>the</w:t>
       </w:r>
-      <w:commentRangeEnd w:id="47"/>
-      <w:r>
-        <w:rPr>
-          <w:rStyle w:val="CommentReference"/>
-        </w:rPr>
-        <w:commentReference w:id="47"/>
-      </w:r>
-      <w:commentRangeEnd w:id="48"/>
-      <w:r>
-        <w:rPr>
-          <w:rStyle w:val="CommentReference"/>
-        </w:rPr>
-        <w:commentReference w:id="48"/>
+      <w:commentRangeEnd w:id="51"/>
+      <w:r>
+        <w:rPr>
+          <w:rStyle w:val="CommentReference"/>
+        </w:rPr>
+        <w:commentReference w:id="51"/>
+      </w:r>
+      <w:commentRangeEnd w:id="52"/>
+      <w:r>
+        <w:rPr>
+          <w:rStyle w:val="CommentReference"/>
+        </w:rPr>
+        <w:commentReference w:id="52"/>
       </w:r>
       <w:r>
         <w:rPr>
@@ -3318,19 +3356,19 @@
         </w:rPr>
         <w:t xml:space="preserve">no ground </w:t>
       </w:r>
-      <w:commentRangeStart w:id="49"/>
+      <w:commentRangeStart w:id="53"/>
       <w:r>
         <w:rPr>
           <w:highlight w:val="yellow"/>
         </w:rPr>
         <w:t>truth</w:t>
       </w:r>
-      <w:commentRangeEnd w:id="49"/>
-      <w:r>
-        <w:rPr>
-          <w:rStyle w:val="CommentReference"/>
-        </w:rPr>
-        <w:commentReference w:id="49"/>
+      <w:commentRangeEnd w:id="53"/>
+      <w:r>
+        <w:rPr>
+          <w:rStyle w:val="CommentReference"/>
+        </w:rPr>
+        <w:commentReference w:id="53"/>
       </w:r>
       <w:r>
         <w:t>). It seems to me that a visualization more like Figure 6C might be more valuable - to see the boundaries from the listeners alongside the ideal boundary from the model as they unfold over time…. Oh wait…something like this is provided in Figure 8, ten pages later. Might be helpful to make a version of this earlier - it would be cool to compare the versions with the ideal adapter vs. the ideal observer.</w:t>
@@ -3347,27 +3385,27 @@
         </w:rPr>
         <w:t xml:space="preserve">synthetic speech in </w:t>
       </w:r>
-      <w:commentRangeStart w:id="50"/>
-      <w:commentRangeStart w:id="51"/>
+      <w:commentRangeStart w:id="54"/>
+      <w:commentRangeStart w:id="55"/>
       <w:r>
         <w:rPr>
           <w:highlight w:val="yellow"/>
         </w:rPr>
         <w:t>multiple</w:t>
       </w:r>
-      <w:commentRangeEnd w:id="50"/>
-      <w:r>
-        <w:rPr>
-          <w:rStyle w:val="CommentReference"/>
-        </w:rPr>
-        <w:commentReference w:id="50"/>
-      </w:r>
-      <w:commentRangeEnd w:id="51"/>
-      <w:r>
-        <w:rPr>
-          <w:rStyle w:val="CommentReference"/>
-        </w:rPr>
-        <w:commentReference w:id="51"/>
+      <w:commentRangeEnd w:id="54"/>
+      <w:r>
+        <w:rPr>
+          <w:rStyle w:val="CommentReference"/>
+        </w:rPr>
+        <w:commentReference w:id="54"/>
+      </w:r>
+      <w:commentRangeEnd w:id="55"/>
+      <w:r>
+        <w:rPr>
+          <w:rStyle w:val="CommentReference"/>
+        </w:rPr>
+        <w:commentReference w:id="55"/>
       </w:r>
       <w:r>
         <w:rPr>
@@ -3393,7 +3431,7 @@
       <w:r>
         <w:t>* The authors use the term PSE (point of subjective equality) as the key DV in a lot of analyses. That seems like the right one, but why use that term? It's a fine term, and it comes out of the psychometrics literature, but everyone in speech would call it the category boundary</w:t>
       </w:r>
-      <w:commentRangeStart w:id="52"/>
+      <w:commentRangeStart w:id="56"/>
       <w:r>
         <w:t xml:space="preserve">? </w:t>
       </w:r>
@@ -3403,29 +3441,29 @@
         </w:rPr>
         <w:t xml:space="preserve">Why make your audience learn a new </w:t>
       </w:r>
-      <w:commentRangeStart w:id="53"/>
+      <w:commentRangeStart w:id="57"/>
       <w:r>
         <w:rPr>
           <w:highlight w:val="yellow"/>
         </w:rPr>
         <w:t>term</w:t>
       </w:r>
-      <w:commentRangeEnd w:id="53"/>
-      <w:r>
-        <w:rPr>
-          <w:rStyle w:val="CommentReference"/>
-        </w:rPr>
-        <w:commentReference w:id="53"/>
+      <w:commentRangeEnd w:id="57"/>
+      <w:r>
+        <w:rPr>
+          <w:rStyle w:val="CommentReference"/>
+        </w:rPr>
+        <w:commentReference w:id="57"/>
       </w:r>
       <w:r>
         <w:t xml:space="preserve">? </w:t>
       </w:r>
-      <w:commentRangeEnd w:id="52"/>
-      <w:r>
-        <w:rPr>
-          <w:rStyle w:val="CommentReference"/>
-        </w:rPr>
-        <w:commentReference w:id="52"/>
+      <w:commentRangeEnd w:id="56"/>
+      <w:r>
+        <w:rPr>
+          <w:rStyle w:val="CommentReference"/>
+        </w:rPr>
+        <w:commentReference w:id="56"/>
       </w:r>
       <w:r>
         <w:t>I don't see the point and it's a bit off putting (or even haughty).</w:t>
@@ -3442,19 +3480,19 @@
         </w:rPr>
         <w:t xml:space="preserve">like the ideal adaptor models but I found it very hard to understand how it is different than the various other ideal Bayesian models that were </w:t>
       </w:r>
-      <w:commentRangeStart w:id="54"/>
+      <w:commentRangeStart w:id="58"/>
       <w:r>
         <w:rPr>
           <w:highlight w:val="yellow"/>
         </w:rPr>
         <w:t>presented</w:t>
       </w:r>
-      <w:commentRangeEnd w:id="54"/>
-      <w:r>
-        <w:rPr>
-          <w:rStyle w:val="CommentReference"/>
-        </w:rPr>
-        <w:commentReference w:id="54"/>
+      <w:commentRangeEnd w:id="58"/>
+      <w:r>
+        <w:rPr>
+          <w:rStyle w:val="CommentReference"/>
+        </w:rPr>
+        <w:commentReference w:id="58"/>
       </w:r>
       <w:r>
         <w:rPr>
@@ -3523,27 +3561,27 @@
         </w:rPr>
         <w:t xml:space="preserve">(as a secondary analysis) a </w:t>
       </w:r>
-      <w:commentRangeStart w:id="55"/>
-      <w:commentRangeStart w:id="56"/>
+      <w:commentRangeStart w:id="59"/>
+      <w:commentRangeStart w:id="60"/>
       <w:r>
         <w:rPr>
           <w:highlight w:val="yellow"/>
         </w:rPr>
         <w:t>non</w:t>
       </w:r>
-      <w:commentRangeEnd w:id="55"/>
-      <w:r>
-        <w:rPr>
-          <w:rStyle w:val="CommentReference"/>
-        </w:rPr>
-        <w:commentReference w:id="55"/>
-      </w:r>
-      <w:commentRangeEnd w:id="56"/>
-      <w:r>
-        <w:rPr>
-          <w:rStyle w:val="CommentReference"/>
-        </w:rPr>
-        <w:commentReference w:id="56"/>
+      <w:commentRangeEnd w:id="59"/>
+      <w:r>
+        <w:rPr>
+          <w:rStyle w:val="CommentReference"/>
+        </w:rPr>
+        <w:commentReference w:id="59"/>
+      </w:r>
+      <w:commentRangeEnd w:id="60"/>
+      <w:r>
+        <w:rPr>
+          <w:rStyle w:val="CommentReference"/>
+        </w:rPr>
+        <w:commentReference w:id="60"/>
       </w:r>
       <w:r>
         <w:rPr>
@@ -3617,7 +3655,7 @@
         </w:rPr>
         <w:t xml:space="preserve">Critically, one of the Bayesian auxiliary analyses we conduct employed a uniform prior, removing any bias from the estimation of parameters. That analysis replicated all findings we report (see SI </w:t>
       </w:r>
-      <w:commentRangeStart w:id="57"/>
+      <w:commentRangeStart w:id="61"/>
       <w:r>
         <w:rPr>
           <w:b/>
@@ -3627,13 +3665,13 @@
         </w:rPr>
         <w:t>XXX</w:t>
       </w:r>
-      <w:commentRangeEnd w:id="57"/>
-      <w:r>
-        <w:rPr>
-          <w:rStyle w:val="CommentReference"/>
-          <w:color w:val="A8D08D" w:themeColor="accent6" w:themeTint="99"/>
-        </w:rPr>
-        <w:commentReference w:id="57"/>
+      <w:commentRangeEnd w:id="61"/>
+      <w:r>
+        <w:rPr>
+          <w:rStyle w:val="CommentReference"/>
+          <w:color w:val="A8D08D" w:themeColor="accent6" w:themeTint="99"/>
+        </w:rPr>
+        <w:commentReference w:id="61"/>
       </w:r>
       <w:r>
         <w:rPr>
@@ -3676,7 +3714,7 @@
         </w:rPr>
         <w:t xml:space="preserve">Finally, we note that there are random effects, both for subject and </w:t>
       </w:r>
-      <w:commentRangeStart w:id="58"/>
+      <w:commentRangeStart w:id="62"/>
       <w:r>
         <w:rPr>
           <w:color w:val="A8D08D" w:themeColor="accent6" w:themeTint="99"/>
@@ -3684,12 +3722,12 @@
         </w:rPr>
         <w:t>for items.</w:t>
       </w:r>
-      <w:commentRangeEnd w:id="58"/>
-      <w:r>
-        <w:rPr>
-          <w:rStyle w:val="CommentReference"/>
-        </w:rPr>
-        <w:commentReference w:id="58"/>
+      <w:commentRangeEnd w:id="62"/>
+      <w:r>
+        <w:rPr>
+          <w:rStyle w:val="CommentReference"/>
+        </w:rPr>
+        <w:commentReference w:id="62"/>
       </w:r>
       <w:r>
         <w:rPr>
@@ -4243,7 +4281,23 @@
       </w:r>
     </w:p>
   </w:comment>
-  <w:comment w:id="22" w:author="Jaeger, Florian" w:date="2024-09-30T11:48:00Z" w:initials="TJ">
+  <w:comment w:id="22" w:author="Microsoft Office User" w:date="2024-09-30T22:15:00Z" w:initials="MOU">
+    <w:p>
+      <w:pPr>
+        <w:pStyle w:val="CommentText"/>
+      </w:pPr>
+      <w:r>
+        <w:rPr>
+          <w:rStyle w:val="CommentReference"/>
+        </w:rPr>
+        <w:annotationRef/>
+      </w:r>
+      <w:r>
+        <w:t>Changed.</w:t>
+      </w:r>
+    </w:p>
+  </w:comment>
+  <w:comment w:id="23" w:author="Jaeger, Florian" w:date="2024-09-30T11:48:00Z" w:initials="TJ">
     <w:p>
       <w:r>
         <w:rPr>
@@ -4261,7 +4315,7 @@
       </w:r>
     </w:p>
   </w:comment>
-  <w:comment w:id="23" w:author="Jaeger, Florian" w:date="2024-09-30T11:50:00Z" w:initials="TJ">
+  <w:comment w:id="24" w:author="Jaeger, Florian" w:date="2024-09-30T11:50:00Z" w:initials="TJ">
     <w:p>
       <w:r>
         <w:rPr>
@@ -4279,7 +4333,7 @@
       </w:r>
     </w:p>
   </w:comment>
-  <w:comment w:id="24" w:author="Jaeger, Florian" w:date="2024-09-30T11:54:00Z" w:initials="TJ">
+  <w:comment w:id="25" w:author="Jaeger, Florian" w:date="2024-09-30T11:54:00Z" w:initials="TJ">
     <w:p>
       <w:r>
         <w:rPr>
@@ -4400,7 +4454,55 @@
       </w:r>
     </w:p>
   </w:comment>
-  <w:comment w:id="25" w:author="Jaeger, Florian" w:date="2024-09-29T17:28:00Z" w:initials="TJ">
+  <w:comment w:id="26" w:author="Microsoft Office User" w:date="2024-09-30T22:44:00Z" w:initials="MOU">
+    <w:p>
+      <w:pPr>
+        <w:pStyle w:val="CommentText"/>
+      </w:pPr>
+      <w:r>
+        <w:rPr>
+          <w:rStyle w:val="CommentReference"/>
+        </w:rPr>
+        <w:annotationRef/>
+      </w:r>
+      <w:r>
+        <w:t>Done</w:t>
+      </w:r>
+    </w:p>
+  </w:comment>
+  <w:comment w:id="27" w:author="Microsoft Office User" w:date="2024-09-30T22:26:00Z" w:initials="MOU">
+    <w:p>
+      <w:pPr>
+        <w:pStyle w:val="CommentText"/>
+      </w:pPr>
+      <w:r>
+        <w:rPr>
+          <w:rStyle w:val="CommentReference"/>
+        </w:rPr>
+        <w:annotationRef/>
+      </w:r>
+      <w:r>
+        <w:t>Done.</w:t>
+      </w:r>
+    </w:p>
+  </w:comment>
+  <w:comment w:id="28" w:author="Microsoft Office User" w:date="2024-09-30T22:44:00Z" w:initials="MOU">
+    <w:p>
+      <w:pPr>
+        <w:pStyle w:val="CommentText"/>
+      </w:pPr>
+      <w:r>
+        <w:rPr>
+          <w:rStyle w:val="CommentReference"/>
+        </w:rPr>
+        <w:annotationRef/>
+      </w:r>
+      <w:r>
+        <w:t>Done.</w:t>
+      </w:r>
+    </w:p>
+  </w:comment>
+  <w:comment w:id="29" w:author="Jaeger, Florian" w:date="2024-09-29T17:28:00Z" w:initials="TJ">
     <w:p>
       <w:r>
         <w:rPr>
@@ -4418,7 +4520,7 @@
       </w:r>
     </w:p>
   </w:comment>
-  <w:comment w:id="26" w:author="Jaeger, Florian" w:date="2024-09-30T11:59:00Z" w:initials="TJ">
+  <w:comment w:id="30" w:author="Jaeger, Florian" w:date="2024-09-30T11:59:00Z" w:initials="TJ">
     <w:p>
       <w:r>
         <w:rPr>
@@ -4436,7 +4538,7 @@
       </w:r>
     </w:p>
   </w:comment>
-  <w:comment w:id="27" w:author="Jaeger, Florian" w:date="2024-09-30T11:59:00Z" w:initials="TJ">
+  <w:comment w:id="31" w:author="Jaeger, Florian" w:date="2024-09-30T11:59:00Z" w:initials="TJ">
     <w:p>
       <w:r>
         <w:rPr>
@@ -4454,7 +4556,7 @@
       </w:r>
     </w:p>
   </w:comment>
-  <w:comment w:id="28" w:author="Jaeger, Florian" w:date="2024-09-29T17:32:00Z" w:initials="TJ">
+  <w:comment w:id="32" w:author="Jaeger, Florian" w:date="2024-09-29T17:32:00Z" w:initials="TJ">
     <w:p>
       <w:r>
         <w:rPr>
@@ -4472,7 +4574,7 @@
       </w:r>
     </w:p>
   </w:comment>
-  <w:comment w:id="29" w:author="Microsoft Office User" w:date="2024-09-28T12:00:00Z" w:initials="MOU">
+  <w:comment w:id="33" w:author="Microsoft Office User" w:date="2024-09-28T12:00:00Z" w:initials="MOU">
     <w:p>
       <w:pPr>
         <w:pStyle w:val="CommentText"/>
@@ -4488,7 +4590,7 @@
       </w:r>
     </w:p>
   </w:comment>
-  <w:comment w:id="30" w:author="Microsoft Office User" w:date="2024-09-28T11:36:00Z" w:initials="MOU">
+  <w:comment w:id="34" w:author="Microsoft Office User" w:date="2024-09-28T11:36:00Z" w:initials="MOU">
     <w:p>
       <w:pPr>
         <w:pStyle w:val="CommentText"/>
@@ -4504,7 +4606,7 @@
       </w:r>
     </w:p>
   </w:comment>
-  <w:comment w:id="31" w:author="Jaeger, Florian" w:date="2024-09-29T17:33:00Z" w:initials="TJ">
+  <w:comment w:id="35" w:author="Jaeger, Florian" w:date="2024-09-29T17:33:00Z" w:initials="TJ">
     <w:p>
       <w:r>
         <w:rPr>
@@ -4522,7 +4624,7 @@
       </w:r>
     </w:p>
   </w:comment>
-  <w:comment w:id="32" w:author="Jaeger, Florian" w:date="2024-09-29T17:34:00Z" w:initials="TJ">
+  <w:comment w:id="36" w:author="Jaeger, Florian" w:date="2024-09-29T17:34:00Z" w:initials="TJ">
     <w:p>
       <w:r>
         <w:rPr>
@@ -4540,7 +4642,7 @@
       </w:r>
     </w:p>
   </w:comment>
-  <w:comment w:id="33" w:author="Jaeger, Florian" w:date="2024-09-29T17:34:00Z" w:initials="TJ">
+  <w:comment w:id="37" w:author="Jaeger, Florian" w:date="2024-09-29T17:34:00Z" w:initials="TJ">
     <w:p>
       <w:r>
         <w:rPr>
@@ -4558,7 +4660,7 @@
       </w:r>
     </w:p>
   </w:comment>
-  <w:comment w:id="34" w:author="Microsoft Office User" w:date="2024-09-28T11:11:00Z" w:initials="MOU">
+  <w:comment w:id="38" w:author="Microsoft Office User" w:date="2024-09-28T11:11:00Z" w:initials="MOU">
     <w:p>
       <w:pPr>
         <w:pStyle w:val="CommentText"/>
@@ -4574,7 +4676,7 @@
       </w:r>
     </w:p>
   </w:comment>
-  <w:comment w:id="35" w:author="Jaeger, Florian" w:date="2024-09-29T17:36:00Z" w:initials="TJ">
+  <w:comment w:id="39" w:author="Jaeger, Florian" w:date="2024-09-29T17:36:00Z" w:initials="TJ">
     <w:p>
       <w:r>
         <w:rPr>
@@ -4592,7 +4694,7 @@
       </w:r>
     </w:p>
   </w:comment>
-  <w:comment w:id="36" w:author="Microsoft Office User" w:date="2024-09-28T11:12:00Z" w:initials="MOU">
+  <w:comment w:id="40" w:author="Microsoft Office User" w:date="2024-09-28T11:12:00Z" w:initials="MOU">
     <w:p>
       <w:pPr>
         <w:pStyle w:val="CommentText"/>
@@ -4608,7 +4710,7 @@
       </w:r>
     </w:p>
   </w:comment>
-  <w:comment w:id="37" w:author="Microsoft Office User" w:date="2024-09-28T11:15:00Z" w:initials="MOU">
+  <w:comment w:id="41" w:author="Microsoft Office User" w:date="2024-09-28T11:15:00Z" w:initials="MOU">
     <w:p>
       <w:pPr>
         <w:pStyle w:val="CommentText"/>
@@ -4624,7 +4726,7 @@
       </w:r>
     </w:p>
   </w:comment>
-  <w:comment w:id="38" w:author="Jaeger, Florian" w:date="2024-09-29T17:37:00Z" w:initials="TJ">
+  <w:comment w:id="42" w:author="Jaeger, Florian" w:date="2024-09-29T17:37:00Z" w:initials="TJ">
     <w:p>
       <w:r>
         <w:rPr>
@@ -4642,7 +4744,7 @@
       </w:r>
     </w:p>
   </w:comment>
-  <w:comment w:id="39" w:author="Microsoft Office User" w:date="2024-09-28T11:16:00Z" w:initials="MOU">
+  <w:comment w:id="43" w:author="Microsoft Office User" w:date="2024-09-28T11:16:00Z" w:initials="MOU">
     <w:p>
       <w:pPr>
         <w:pStyle w:val="CommentText"/>
@@ -4658,7 +4760,7 @@
       </w:r>
     </w:p>
   </w:comment>
-  <w:comment w:id="40" w:author="Jaeger, Florian" w:date="2024-09-29T17:38:00Z" w:initials="TJ">
+  <w:comment w:id="44" w:author="Jaeger, Florian" w:date="2024-09-29T17:38:00Z" w:initials="TJ">
     <w:p>
       <w:r>
         <w:rPr>
@@ -4676,7 +4778,7 @@
       </w:r>
     </w:p>
   </w:comment>
-  <w:comment w:id="41" w:author="Jaeger, Florian" w:date="2024-09-29T17:38:00Z" w:initials="TJ">
+  <w:comment w:id="45" w:author="Jaeger, Florian" w:date="2024-09-29T17:38:00Z" w:initials="TJ">
     <w:p>
       <w:r>
         <w:rPr>
@@ -4694,7 +4796,7 @@
       </w:r>
     </w:p>
   </w:comment>
-  <w:comment w:id="42" w:author="Jaeger, Florian" w:date="2024-09-29T17:39:00Z" w:initials="TJ">
+  <w:comment w:id="46" w:author="Jaeger, Florian" w:date="2024-09-29T17:39:00Z" w:initials="TJ">
     <w:p>
       <w:r>
         <w:rPr>
@@ -4712,7 +4814,7 @@
       </w:r>
     </w:p>
   </w:comment>
-  <w:comment w:id="43" w:author="Jaeger, Florian" w:date="2024-09-29T17:40:00Z" w:initials="TJ">
+  <w:comment w:id="47" w:author="Jaeger, Florian" w:date="2024-09-29T17:40:00Z" w:initials="TJ">
     <w:p>
       <w:r>
         <w:rPr>
@@ -4730,7 +4832,7 @@
       </w:r>
     </w:p>
   </w:comment>
-  <w:comment w:id="44" w:author="Microsoft Office User" w:date="2024-09-28T11:20:00Z" w:initials="MOU">
+  <w:comment w:id="48" w:author="Microsoft Office User" w:date="2024-09-28T11:20:00Z" w:initials="MOU">
     <w:p>
       <w:pPr>
         <w:pStyle w:val="CommentText"/>
@@ -4746,7 +4848,7 @@
       </w:r>
     </w:p>
   </w:comment>
-  <w:comment w:id="45" w:author="Jaeger, Florian" w:date="2024-09-29T17:41:00Z" w:initials="TJ">
+  <w:comment w:id="49" w:author="Jaeger, Florian" w:date="2024-09-29T17:41:00Z" w:initials="TJ">
     <w:p>
       <w:r>
         <w:rPr>
@@ -4764,7 +4866,7 @@
       </w:r>
     </w:p>
   </w:comment>
-  <w:comment w:id="46" w:author="Jaeger, Florian" w:date="2024-09-29T17:42:00Z" w:initials="TJ">
+  <w:comment w:id="50" w:author="Jaeger, Florian" w:date="2024-09-29T17:42:00Z" w:initials="TJ">
     <w:p>
       <w:r>
         <w:rPr>
@@ -4782,7 +4884,7 @@
       </w:r>
     </w:p>
   </w:comment>
-  <w:comment w:id="47" w:author="Microsoft Office User" w:date="2024-09-28T11:23:00Z" w:initials="MOU">
+  <w:comment w:id="51" w:author="Microsoft Office User" w:date="2024-09-28T11:23:00Z" w:initials="MOU">
     <w:p>
       <w:pPr>
         <w:pStyle w:val="CommentText"/>
@@ -4798,7 +4900,7 @@
       </w:r>
     </w:p>
   </w:comment>
-  <w:comment w:id="48" w:author="Jaeger, Florian" w:date="2024-09-29T17:43:00Z" w:initials="TJ">
+  <w:comment w:id="52" w:author="Jaeger, Florian" w:date="2024-09-29T17:43:00Z" w:initials="TJ">
     <w:p>
       <w:r>
         <w:rPr>
@@ -4816,7 +4918,7 @@
       </w:r>
     </w:p>
   </w:comment>
-  <w:comment w:id="49" w:author="Microsoft Office User" w:date="2024-09-28T11:24:00Z" w:initials="MOU">
+  <w:comment w:id="53" w:author="Microsoft Office User" w:date="2024-09-28T11:24:00Z" w:initials="MOU">
     <w:p>
       <w:pPr>
         <w:pStyle w:val="CommentText"/>
@@ -4835,7 +4937,7 @@
       </w:r>
     </w:p>
   </w:comment>
-  <w:comment w:id="50" w:author="Microsoft Office User" w:date="2024-09-28T11:28:00Z" w:initials="MOU">
+  <w:comment w:id="54" w:author="Microsoft Office User" w:date="2024-09-28T11:28:00Z" w:initials="MOU">
     <w:p>
       <w:pPr>
         <w:pStyle w:val="CommentText"/>
@@ -4854,7 +4956,7 @@
       </w:r>
     </w:p>
   </w:comment>
-  <w:comment w:id="51" w:author="Jaeger, Florian" w:date="2024-09-29T17:44:00Z" w:initials="TJ">
+  <w:comment w:id="55" w:author="Jaeger, Florian" w:date="2024-09-29T17:44:00Z" w:initials="TJ">
     <w:p>
       <w:r>
         <w:rPr>
@@ -4872,7 +4974,7 @@
       </w:r>
     </w:p>
   </w:comment>
-  <w:comment w:id="53" w:author="Microsoft Office User" w:date="2024-09-28T11:29:00Z" w:initials="MOU">
+  <w:comment w:id="57" w:author="Microsoft Office User" w:date="2024-09-28T11:29:00Z" w:initials="MOU">
     <w:p>
       <w:pPr>
         <w:pStyle w:val="CommentText"/>
@@ -4888,7 +4990,7 @@
       </w:r>
     </w:p>
   </w:comment>
-  <w:comment w:id="52" w:author="Jaeger, Florian" w:date="2024-09-29T17:46:00Z" w:initials="TJ">
+  <w:comment w:id="56" w:author="Jaeger, Florian" w:date="2024-09-29T17:46:00Z" w:initials="TJ">
     <w:p>
       <w:r>
         <w:rPr>
@@ -4906,7 +5008,7 @@
       </w:r>
     </w:p>
   </w:comment>
-  <w:comment w:id="54" w:author="Microsoft Office User" w:date="2024-09-28T11:30:00Z" w:initials="MOU">
+  <w:comment w:id="58" w:author="Microsoft Office User" w:date="2024-09-28T11:30:00Z" w:initials="MOU">
     <w:p>
       <w:pPr>
         <w:pStyle w:val="CommentText"/>
@@ -4922,7 +5024,7 @@
       </w:r>
     </w:p>
   </w:comment>
-  <w:comment w:id="55" w:author="Microsoft Office User" w:date="2024-09-28T11:58:00Z" w:initials="MOU">
+  <w:comment w:id="59" w:author="Microsoft Office User" w:date="2024-09-28T11:58:00Z" w:initials="MOU">
     <w:p>
       <w:pPr>
         <w:pStyle w:val="CommentText"/>
@@ -4938,7 +5040,7 @@
       </w:r>
     </w:p>
   </w:comment>
-  <w:comment w:id="56" w:author="Jaeger, Florian" w:date="2024-09-29T17:47:00Z" w:initials="TJ">
+  <w:comment w:id="60" w:author="Jaeger, Florian" w:date="2024-09-29T17:47:00Z" w:initials="TJ">
     <w:p>
       <w:r>
         <w:rPr>
@@ -4956,7 +5058,7 @@
       </w:r>
     </w:p>
   </w:comment>
-  <w:comment w:id="57" w:author="Jaeger, Florian" w:date="2024-09-29T17:51:00Z" w:initials="TJ">
+  <w:comment w:id="61" w:author="Jaeger, Florian" w:date="2024-09-29T17:51:00Z" w:initials="TJ">
     <w:p>
       <w:r>
         <w:rPr>
@@ -4974,7 +5076,7 @@
       </w:r>
     </w:p>
   </w:comment>
-  <w:comment w:id="58" w:author="Jaeger, Florian" w:date="2024-09-29T17:53:00Z" w:initials="TJ">
+  <w:comment w:id="62" w:author="Jaeger, Florian" w:date="2024-09-29T17:53:00Z" w:initials="TJ">
     <w:p>
       <w:r>
         <w:rPr>
@@ -5019,9 +5121,13 @@
   <w15:commentEx w15:paraId="7084444B" w15:done="0"/>
   <w15:commentEx w15:paraId="5077F319" w15:done="0"/>
   <w15:commentEx w15:paraId="4CBA2682" w15:done="0"/>
+  <w15:commentEx w15:paraId="0B6AB204" w15:paraIdParent="4CBA2682" w15:done="0"/>
   <w15:commentEx w15:paraId="773E630E" w15:done="0"/>
   <w15:commentEx w15:paraId="4E7B8B70" w15:done="0"/>
   <w15:commentEx w15:paraId="3BBA95A8" w15:done="0"/>
+  <w15:commentEx w15:paraId="334CE6B2" w15:paraIdParent="3BBA95A8" w15:done="0"/>
+  <w15:commentEx w15:paraId="5352D729" w15:done="0"/>
+  <w15:commentEx w15:paraId="3229C631" w15:done="0"/>
   <w15:commentEx w15:paraId="554F7058" w15:done="0"/>
   <w15:commentEx w15:paraId="665FFEF8" w15:done="0"/>
   <w15:commentEx w15:paraId="72E163E0" w15:paraIdParent="665FFEF8" w15:done="0"/>
@@ -5083,9 +5189,13 @@
   <w16cex:commentExtensible w16cex:durableId="31FBEB6E" w16cex:dateUtc="2024-09-30T15:18:00Z"/>
   <w16cex:commentExtensible w16cex:durableId="08BB102E" w16cex:dateUtc="2024-09-30T15:26:00Z"/>
   <w16cex:commentExtensible w16cex:durableId="3761A5FD" w16cex:dateUtc="2024-09-30T15:46:00Z"/>
+  <w16cex:commentExtensible w16cex:durableId="1B25452D" w16cex:dateUtc="2024-09-30T20:15:00Z"/>
   <w16cex:commentExtensible w16cex:durableId="1A2114E4" w16cex:dateUtc="2024-09-30T15:48:00Z"/>
   <w16cex:commentExtensible w16cex:durableId="52BAC1D1" w16cex:dateUtc="2024-09-30T15:50:00Z"/>
   <w16cex:commentExtensible w16cex:durableId="55A8DE00" w16cex:dateUtc="2024-09-30T15:54:00Z"/>
+  <w16cex:commentExtensible w16cex:durableId="12BE57D2" w16cex:dateUtc="2024-09-30T20:44:00Z"/>
+  <w16cex:commentExtensible w16cex:durableId="30AE8B38" w16cex:dateUtc="2024-09-30T20:26:00Z"/>
+  <w16cex:commentExtensible w16cex:durableId="14EE2448" w16cex:dateUtc="2024-09-30T20:44:00Z"/>
   <w16cex:commentExtensible w16cex:durableId="4EEACAE5" w16cex:dateUtc="2024-09-29T21:28:00Z"/>
   <w16cex:commentExtensible w16cex:durableId="4969F364" w16cex:dateUtc="2024-09-30T15:59:00Z"/>
   <w16cex:commentExtensible w16cex:durableId="09C29FBD" w16cex:dateUtc="2024-09-30T15:59:00Z"/>
@@ -5147,9 +5257,13 @@
   <w16cid:commentId w16cid:paraId="7084444B" w16cid:durableId="31FBEB6E"/>
   <w16cid:commentId w16cid:paraId="5077F319" w16cid:durableId="08BB102E"/>
   <w16cid:commentId w16cid:paraId="4CBA2682" w16cid:durableId="3761A5FD"/>
+  <w16cid:commentId w16cid:paraId="0B6AB204" w16cid:durableId="1B25452D"/>
   <w16cid:commentId w16cid:paraId="773E630E" w16cid:durableId="1A2114E4"/>
   <w16cid:commentId w16cid:paraId="4E7B8B70" w16cid:durableId="52BAC1D1"/>
   <w16cid:commentId w16cid:paraId="3BBA95A8" w16cid:durableId="55A8DE00"/>
+  <w16cid:commentId w16cid:paraId="334CE6B2" w16cid:durableId="12BE57D2"/>
+  <w16cid:commentId w16cid:paraId="5352D729" w16cid:durableId="30AE8B38"/>
+  <w16cid:commentId w16cid:paraId="3229C631" w16cid:durableId="14EE2448"/>
   <w16cid:commentId w16cid:paraId="554F7058" w16cid:durableId="4EEACAE5"/>
   <w16cid:commentId w16cid:paraId="665FFEF8" w16cid:durableId="4969F364"/>
   <w16cid:commentId w16cid:paraId="72E163E0" w16cid:durableId="09C29FBD"/>

</xml_diff>